<commit_message>
updated document for creating template app and incremented version
</commit_message>
<xml_diff>
--- a/uApp template/Steps for creating uApp.docx
+++ b/uApp template/Steps for creating uApp.docx
@@ -558,10 +558,7 @@
         </w:numPr>
       </w:pPr>
       <w:r>
-        <w:t>As App-infra and u-App are direct dependencies required to compile, to update versions of it, need t</w:t>
-      </w:r>
-      <w:r>
-        <w:t xml:space="preserve">o update </w:t>
+        <w:t xml:space="preserve">As App-infra and u-App are direct dependencies required to compile, to update versions of it, need to update </w:t>
       </w:r>
       <w:proofErr w:type="spellStart"/>
       <w:proofErr w:type="gramStart"/>
@@ -573,8 +570,6 @@
       <w:r>
         <w:t xml:space="preserve"> explicitly</w:t>
       </w:r>
-      <w:bookmarkStart w:id="0" w:name="_GoBack"/>
-      <w:bookmarkEnd w:id="0"/>
       <w:r>
         <w:t>.</w:t>
       </w:r>
@@ -591,6 +586,8 @@
     <w:p/>
     <w:p/>
     <w:p/>
+    <w:p/>
+    <w:p/>
     <w:p>
       <w:pPr>
         <w:rPr>
@@ -607,6 +604,7 @@
           <w:szCs w:val="36"/>
           <w:u w:val="single"/>
         </w:rPr>
+        <w:lastRenderedPageBreak/>
         <w:t>Steps in Selecting Philips Micro-app in Android Studio</w:t>
       </w:r>
     </w:p>
@@ -620,7 +618,6 @@
         </w:numPr>
       </w:pPr>
       <w:r>
-        <w:lastRenderedPageBreak/>
         <w:t xml:space="preserve">Create new project as show below </w:t>
       </w:r>
     </w:p>
@@ -655,7 +652,7 @@
                     </pic:cNvPicPr>
                   </pic:nvPicPr>
                   <pic:blipFill>
-                    <a:blip r:embed="rId5" cstate="hqprint">
+                    <a:blip r:embed="rId7" cstate="hqprint">
                       <a:extLst>
                         <a:ext uri="{28A0092B-C50C-407E-A947-70E740481C1C}">
                           <a14:useLocalDpi xmlns:a14="http://schemas.microsoft.com/office/drawing/2010/main" val="0"/>
@@ -774,7 +771,7 @@
                     </pic:cNvPicPr>
                   </pic:nvPicPr>
                   <pic:blipFill>
-                    <a:blip r:embed="rId6" cstate="hqprint">
+                    <a:blip r:embed="rId8" cstate="hqprint">
                       <a:extLst>
                         <a:ext uri="{28A0092B-C50C-407E-A947-70E740481C1C}">
                           <a14:useLocalDpi xmlns:a14="http://schemas.microsoft.com/office/drawing/2010/main" val="0"/>
@@ -872,7 +869,7 @@
                     </pic:cNvPicPr>
                   </pic:nvPicPr>
                   <pic:blipFill>
-                    <a:blip r:embed="rId7" cstate="hqprint">
+                    <a:blip r:embed="rId9" cstate="hqprint">
                       <a:extLst>
                         <a:ext uri="{28A0092B-C50C-407E-A947-70E740481C1C}">
                           <a14:useLocalDpi xmlns:a14="http://schemas.microsoft.com/office/drawing/2010/main" val="0"/>
@@ -970,7 +967,7 @@
                     </pic:cNvPicPr>
                   </pic:nvPicPr>
                   <pic:blipFill>
-                    <a:blip r:embed="rId8" cstate="hqprint">
+                    <a:blip r:embed="rId10" cstate="hqprint">
                       <a:extLst>
                         <a:ext uri="{28A0092B-C50C-407E-A947-70E740481C1C}">
                           <a14:useLocalDpi xmlns:a14="http://schemas.microsoft.com/office/drawing/2010/main" val="0"/>
@@ -1002,6 +999,1856 @@
         </w:drawing>
       </w:r>
     </w:p>
+    <w:p>
+      <w:pPr>
+        <w:jc w:val="center"/>
+      </w:pPr>
+    </w:p>
+    <w:p>
+      <w:pPr>
+        <w:jc w:val="center"/>
+      </w:pPr>
+    </w:p>
+    <w:p>
+      <w:pPr>
+        <w:jc w:val="center"/>
+      </w:pPr>
+    </w:p>
+    <w:p>
+      <w:pPr>
+        <w:jc w:val="center"/>
+      </w:pPr>
+    </w:p>
+    <w:p>
+      <w:pPr>
+        <w:jc w:val="center"/>
+      </w:pPr>
+    </w:p>
+    <w:p>
+      <w:pPr>
+        <w:jc w:val="center"/>
+      </w:pPr>
+    </w:p>
+    <w:p>
+      <w:pPr>
+        <w:jc w:val="center"/>
+      </w:pPr>
+    </w:p>
+    <w:p>
+      <w:pPr>
+        <w:jc w:val="center"/>
+      </w:pPr>
+    </w:p>
+    <w:p>
+      <w:pPr>
+        <w:pStyle w:val="ListParagraph"/>
+        <w:rPr>
+          <w:b/>
+          <w:sz w:val="36"/>
+          <w:szCs w:val="36"/>
+        </w:rPr>
+      </w:pPr>
+      <w:r>
+        <w:rPr>
+          <w:b/>
+          <w:sz w:val="36"/>
+          <w:szCs w:val="36"/>
+        </w:rPr>
+        <w:lastRenderedPageBreak/>
+        <w:t xml:space="preserve">How to consume </w:t>
+      </w:r>
+      <w:proofErr w:type="spellStart"/>
+      <w:r>
+        <w:rPr>
+          <w:b/>
+          <w:sz w:val="36"/>
+          <w:szCs w:val="36"/>
+        </w:rPr>
+        <w:t>uApp</w:t>
+      </w:r>
+      <w:proofErr w:type="spellEnd"/>
+      <w:r>
+        <w:rPr>
+          <w:b/>
+          <w:sz w:val="36"/>
+          <w:szCs w:val="36"/>
+        </w:rPr>
+        <w:t xml:space="preserve"> Template:</w:t>
+      </w:r>
+    </w:p>
+    <w:p>
+      <w:pPr>
+        <w:pStyle w:val="ListParagraph"/>
+      </w:pPr>
+    </w:p>
+    <w:p>
+      <w:pPr>
+        <w:pStyle w:val="ListParagraph"/>
+      </w:pPr>
+      <w:r>
+        <w:t xml:space="preserve">Once project is created via </w:t>
+      </w:r>
+      <w:proofErr w:type="spellStart"/>
+      <w:r>
+        <w:t>uApp</w:t>
+      </w:r>
+      <w:proofErr w:type="spellEnd"/>
+      <w:r>
+        <w:t xml:space="preserve"> </w:t>
+      </w:r>
+      <w:r>
+        <w:t>Template, it</w:t>
+      </w:r>
+      <w:r>
+        <w:t xml:space="preserve"> will </w:t>
+      </w:r>
+      <w:r>
+        <w:t>auto generate corresponding</w:t>
+      </w:r>
+      <w:r>
+        <w:t xml:space="preserve"> </w:t>
+      </w:r>
+      <w:r>
+        <w:t>Dependencies, Interface</w:t>
+      </w:r>
+      <w:r>
+        <w:t xml:space="preserve">, </w:t>
+      </w:r>
+      <w:proofErr w:type="spellStart"/>
+      <w:r>
+        <w:t>LaunchInput</w:t>
+      </w:r>
+      <w:proofErr w:type="spellEnd"/>
+      <w:r>
+        <w:t xml:space="preserve"> and Settings </w:t>
+      </w:r>
+      <w:r>
+        <w:t>java classes</w:t>
+      </w:r>
+      <w:r>
+        <w:t xml:space="preserve">. </w:t>
+      </w:r>
+    </w:p>
+    <w:p>
+      <w:pPr>
+        <w:pStyle w:val="ListParagraph"/>
+      </w:pPr>
+    </w:p>
+    <w:p>
+      <w:pPr>
+        <w:pStyle w:val="ListParagraph"/>
+      </w:pPr>
+      <w:r>
+        <w:t>Find the explanations for</w:t>
+      </w:r>
+      <w:bookmarkStart w:id="0" w:name="_GoBack"/>
+      <w:bookmarkEnd w:id="0"/>
+      <w:r>
+        <w:t xml:space="preserve"> auto created classes below</w:t>
+      </w:r>
+    </w:p>
+    <w:p>
+      <w:pPr>
+        <w:pStyle w:val="ListParagraph"/>
+        <w:rPr>
+          <w:rFonts w:ascii="Courier New" w:hAnsi="Courier New" w:cs="Courier New"/>
+          <w:sz w:val="22"/>
+          <w:szCs w:val="22"/>
+        </w:rPr>
+      </w:pPr>
+    </w:p>
+    <w:p>
+      <w:pPr>
+        <w:pStyle w:val="ListParagraph"/>
+      </w:pPr>
+    </w:p>
+    <w:p>
+      <w:pPr>
+        <w:pStyle w:val="ListParagraph"/>
+        <w:rPr>
+          <w:rFonts w:ascii="Courier New" w:hAnsi="Courier New" w:cs="Courier New"/>
+          <w:sz w:val="22"/>
+          <w:szCs w:val="22"/>
+          <w:u w:val="single"/>
+        </w:rPr>
+      </w:pPr>
+      <w:proofErr w:type="spellStart"/>
+      <w:r>
+        <w:rPr>
+          <w:rFonts w:ascii="Courier New" w:hAnsi="Courier New" w:cs="Courier New"/>
+          <w:b/>
+          <w:sz w:val="22"/>
+          <w:szCs w:val="22"/>
+          <w:u w:val="single"/>
+        </w:rPr>
+        <w:t>DemoAppDependencies</w:t>
+      </w:r>
+      <w:proofErr w:type="spellEnd"/>
+      <w:r>
+        <w:rPr>
+          <w:rFonts w:ascii="Courier New" w:hAnsi="Courier New" w:cs="Courier New"/>
+          <w:sz w:val="22"/>
+          <w:szCs w:val="22"/>
+          <w:u w:val="single"/>
+        </w:rPr>
+        <w:t>:</w:t>
+      </w:r>
+    </w:p>
+    <w:p>
+      <w:pPr>
+        <w:pStyle w:val="ListParagraph"/>
+        <w:rPr>
+          <w:rFonts w:ascii="Courier New" w:hAnsi="Courier New" w:cs="Courier New"/>
+          <w:sz w:val="22"/>
+          <w:szCs w:val="22"/>
+        </w:rPr>
+      </w:pPr>
+    </w:p>
+    <w:p>
+      <w:pPr>
+        <w:autoSpaceDE w:val="0"/>
+        <w:autoSpaceDN w:val="0"/>
+        <w:adjustRightInd w:val="0"/>
+        <w:rPr>
+          <w:rFonts w:ascii="Courier New" w:hAnsi="Courier New" w:cs="Courier New"/>
+          <w:sz w:val="22"/>
+          <w:szCs w:val="22"/>
+        </w:rPr>
+      </w:pPr>
+      <w:r>
+        <w:rPr>
+          <w:rFonts w:ascii="Courier New" w:hAnsi="Courier New" w:cs="Courier New"/>
+          <w:sz w:val="22"/>
+          <w:szCs w:val="22"/>
+        </w:rPr>
+        <w:t xml:space="preserve">      public class </w:t>
+      </w:r>
+      <w:proofErr w:type="spellStart"/>
+      <w:r>
+        <w:rPr>
+          <w:rFonts w:ascii="Courier New" w:hAnsi="Courier New" w:cs="Courier New"/>
+          <w:sz w:val="22"/>
+          <w:szCs w:val="22"/>
+        </w:rPr>
+        <w:t>DemoAppDependencies</w:t>
+      </w:r>
+      <w:proofErr w:type="spellEnd"/>
+      <w:r>
+        <w:rPr>
+          <w:rFonts w:ascii="Courier New" w:hAnsi="Courier New" w:cs="Courier New"/>
+          <w:sz w:val="22"/>
+          <w:szCs w:val="22"/>
+        </w:rPr>
+        <w:t xml:space="preserve"> extends </w:t>
+      </w:r>
+      <w:proofErr w:type="spellStart"/>
+      <w:r>
+        <w:rPr>
+          <w:rFonts w:ascii="Courier New" w:hAnsi="Courier New" w:cs="Courier New"/>
+          <w:sz w:val="22"/>
+          <w:szCs w:val="22"/>
+        </w:rPr>
+        <w:t>UappDependencies</w:t>
+      </w:r>
+      <w:proofErr w:type="spellEnd"/>
+      <w:r>
+        <w:rPr>
+          <w:rFonts w:ascii="Courier New" w:hAnsi="Courier New" w:cs="Courier New"/>
+          <w:sz w:val="22"/>
+          <w:szCs w:val="22"/>
+        </w:rPr>
+        <w:t xml:space="preserve"> {</w:t>
+      </w:r>
+    </w:p>
+    <w:p>
+      <w:pPr>
+        <w:autoSpaceDE w:val="0"/>
+        <w:autoSpaceDN w:val="0"/>
+        <w:adjustRightInd w:val="0"/>
+        <w:rPr>
+          <w:rFonts w:ascii="Courier New" w:hAnsi="Courier New" w:cs="Courier New"/>
+          <w:sz w:val="22"/>
+          <w:szCs w:val="22"/>
+        </w:rPr>
+      </w:pPr>
+    </w:p>
+    <w:p>
+      <w:pPr>
+        <w:autoSpaceDE w:val="0"/>
+        <w:autoSpaceDN w:val="0"/>
+        <w:adjustRightInd w:val="0"/>
+        <w:rPr>
+          <w:rFonts w:ascii="Courier New" w:hAnsi="Courier New" w:cs="Courier New"/>
+          <w:sz w:val="22"/>
+          <w:szCs w:val="22"/>
+        </w:rPr>
+      </w:pPr>
+      <w:r>
+        <w:rPr>
+          <w:rFonts w:ascii="Courier New" w:hAnsi="Courier New" w:cs="Courier New"/>
+          <w:sz w:val="22"/>
+          <w:szCs w:val="22"/>
+        </w:rPr>
+        <w:t xml:space="preserve">      public </w:t>
+      </w:r>
+      <w:proofErr w:type="spellStart"/>
+      <w:proofErr w:type="gramStart"/>
+      <w:r>
+        <w:rPr>
+          <w:rFonts w:ascii="Courier New" w:hAnsi="Courier New" w:cs="Courier New"/>
+          <w:sz w:val="22"/>
+          <w:szCs w:val="22"/>
+        </w:rPr>
+        <w:t>DemoAppDependencies</w:t>
+      </w:r>
+      <w:proofErr w:type="spellEnd"/>
+      <w:r>
+        <w:rPr>
+          <w:rFonts w:ascii="Courier New" w:hAnsi="Courier New" w:cs="Courier New"/>
+          <w:sz w:val="22"/>
+          <w:szCs w:val="22"/>
+        </w:rPr>
+        <w:t>(</w:t>
+      </w:r>
+      <w:proofErr w:type="gramEnd"/>
+      <w:r>
+        <w:rPr>
+          <w:rFonts w:ascii="Courier New" w:hAnsi="Courier New" w:cs="Courier New"/>
+          <w:sz w:val="22"/>
+          <w:szCs w:val="22"/>
+        </w:rPr>
+        <w:t xml:space="preserve">final </w:t>
+      </w:r>
+      <w:proofErr w:type="spellStart"/>
+      <w:r>
+        <w:rPr>
+          <w:rFonts w:ascii="Courier New" w:hAnsi="Courier New" w:cs="Courier New"/>
+          <w:sz w:val="22"/>
+          <w:szCs w:val="22"/>
+        </w:rPr>
+        <w:t>AppInfraInterface</w:t>
+      </w:r>
+      <w:proofErr w:type="spellEnd"/>
+      <w:r>
+        <w:rPr>
+          <w:rFonts w:ascii="Courier New" w:hAnsi="Courier New" w:cs="Courier New"/>
+          <w:sz w:val="22"/>
+          <w:szCs w:val="22"/>
+        </w:rPr>
+        <w:t xml:space="preserve"> </w:t>
+      </w:r>
+      <w:proofErr w:type="spellStart"/>
+      <w:r>
+        <w:rPr>
+          <w:rFonts w:ascii="Courier New" w:hAnsi="Courier New" w:cs="Courier New"/>
+          <w:sz w:val="22"/>
+          <w:szCs w:val="22"/>
+        </w:rPr>
+        <w:t>appInfra</w:t>
+      </w:r>
+      <w:proofErr w:type="spellEnd"/>
+      <w:r>
+        <w:rPr>
+          <w:rFonts w:ascii="Courier New" w:hAnsi="Courier New" w:cs="Courier New"/>
+          <w:sz w:val="22"/>
+          <w:szCs w:val="22"/>
+        </w:rPr>
+        <w:t>) {</w:t>
+      </w:r>
+    </w:p>
+    <w:p>
+      <w:pPr>
+        <w:autoSpaceDE w:val="0"/>
+        <w:autoSpaceDN w:val="0"/>
+        <w:adjustRightInd w:val="0"/>
+        <w:rPr>
+          <w:rFonts w:ascii="Courier New" w:hAnsi="Courier New" w:cs="Courier New"/>
+          <w:sz w:val="22"/>
+          <w:szCs w:val="22"/>
+        </w:rPr>
+      </w:pPr>
+      <w:r>
+        <w:rPr>
+          <w:rFonts w:ascii="Courier New" w:hAnsi="Courier New" w:cs="Courier New"/>
+          <w:sz w:val="22"/>
+          <w:szCs w:val="22"/>
+        </w:rPr>
+        <w:t xml:space="preserve">        super(</w:t>
+      </w:r>
+      <w:proofErr w:type="spellStart"/>
+      <w:r>
+        <w:rPr>
+          <w:rFonts w:ascii="Courier New" w:hAnsi="Courier New" w:cs="Courier New"/>
+          <w:sz w:val="22"/>
+          <w:szCs w:val="22"/>
+        </w:rPr>
+        <w:t>appInfra</w:t>
+      </w:r>
+      <w:proofErr w:type="spellEnd"/>
+      <w:r>
+        <w:rPr>
+          <w:rFonts w:ascii="Courier New" w:hAnsi="Courier New" w:cs="Courier New"/>
+          <w:sz w:val="22"/>
+          <w:szCs w:val="22"/>
+        </w:rPr>
+        <w:t>);</w:t>
+      </w:r>
+    </w:p>
+    <w:p>
+      <w:pPr>
+        <w:autoSpaceDE w:val="0"/>
+        <w:autoSpaceDN w:val="0"/>
+        <w:adjustRightInd w:val="0"/>
+        <w:rPr>
+          <w:rFonts w:ascii="Courier New" w:hAnsi="Courier New" w:cs="Courier New"/>
+          <w:sz w:val="22"/>
+          <w:szCs w:val="22"/>
+        </w:rPr>
+      </w:pPr>
+      <w:r>
+        <w:rPr>
+          <w:rFonts w:ascii="Courier New" w:hAnsi="Courier New" w:cs="Courier New"/>
+          <w:sz w:val="22"/>
+          <w:szCs w:val="22"/>
+        </w:rPr>
+        <w:t xml:space="preserve">       }</w:t>
+      </w:r>
+    </w:p>
+    <w:p>
+      <w:pPr>
+        <w:pStyle w:val="ListParagraph"/>
+        <w:rPr>
+          <w:rFonts w:ascii="Courier New" w:hAnsi="Courier New" w:cs="Courier New"/>
+          <w:sz w:val="22"/>
+          <w:szCs w:val="22"/>
+        </w:rPr>
+      </w:pPr>
+      <w:r>
+        <w:rPr>
+          <w:rFonts w:ascii="Courier New" w:hAnsi="Courier New" w:cs="Courier New"/>
+          <w:sz w:val="22"/>
+          <w:szCs w:val="22"/>
+        </w:rPr>
+        <w:t>}</w:t>
+      </w:r>
+    </w:p>
+    <w:p>
+      <w:pPr>
+        <w:pStyle w:val="ListParagraph"/>
+        <w:rPr>
+          <w:rFonts w:ascii="Courier New" w:hAnsi="Courier New" w:cs="Courier New"/>
+          <w:sz w:val="22"/>
+          <w:szCs w:val="22"/>
+        </w:rPr>
+      </w:pPr>
+    </w:p>
+    <w:p>
+      <w:pPr>
+        <w:pStyle w:val="ListParagraph"/>
+      </w:pPr>
+      <w:r>
+        <w:t>On the above code snippet, micro-app which was auto created requires App-infra as dependency hence injected accordingly</w:t>
+      </w:r>
+    </w:p>
+    <w:p>
+      <w:pPr>
+        <w:pStyle w:val="ListParagraph"/>
+      </w:pPr>
+    </w:p>
+    <w:p>
+      <w:pPr>
+        <w:pStyle w:val="ListParagraph"/>
+        <w:rPr>
+          <w:rFonts w:ascii="Courier New" w:hAnsi="Courier New" w:cs="Courier New"/>
+          <w:b/>
+          <w:sz w:val="22"/>
+          <w:szCs w:val="22"/>
+          <w:u w:val="single"/>
+        </w:rPr>
+      </w:pPr>
+      <w:proofErr w:type="spellStart"/>
+      <w:r>
+        <w:rPr>
+          <w:rFonts w:ascii="Courier New" w:hAnsi="Courier New" w:cs="Courier New"/>
+          <w:b/>
+          <w:sz w:val="22"/>
+          <w:szCs w:val="22"/>
+          <w:u w:val="single"/>
+        </w:rPr>
+        <w:t>DemoAppLaunchInput</w:t>
+      </w:r>
+      <w:proofErr w:type="spellEnd"/>
+      <w:r>
+        <w:rPr>
+          <w:rFonts w:ascii="Courier New" w:hAnsi="Courier New" w:cs="Courier New"/>
+          <w:b/>
+          <w:sz w:val="22"/>
+          <w:szCs w:val="22"/>
+          <w:u w:val="single"/>
+        </w:rPr>
+        <w:t>:</w:t>
+      </w:r>
+    </w:p>
+    <w:p>
+      <w:pPr>
+        <w:pStyle w:val="ListParagraph"/>
+        <w:rPr>
+          <w:rFonts w:ascii="Courier New" w:hAnsi="Courier New" w:cs="Courier New"/>
+          <w:sz w:val="22"/>
+          <w:szCs w:val="22"/>
+        </w:rPr>
+      </w:pPr>
+    </w:p>
+    <w:p>
+      <w:pPr>
+        <w:pStyle w:val="ListParagraph"/>
+        <w:rPr>
+          <w:rFonts w:ascii="Courier New" w:hAnsi="Courier New" w:cs="Courier New"/>
+          <w:sz w:val="22"/>
+          <w:szCs w:val="22"/>
+        </w:rPr>
+      </w:pPr>
+    </w:p>
+    <w:p>
+      <w:pPr>
+        <w:autoSpaceDE w:val="0"/>
+        <w:autoSpaceDN w:val="0"/>
+        <w:adjustRightInd w:val="0"/>
+        <w:ind w:firstLine="720"/>
+        <w:rPr>
+          <w:rFonts w:ascii="Courier New" w:hAnsi="Courier New" w:cs="Courier New"/>
+          <w:sz w:val="22"/>
+          <w:szCs w:val="22"/>
+        </w:rPr>
+      </w:pPr>
+      <w:r>
+        <w:rPr>
+          <w:rFonts w:ascii="Courier New" w:hAnsi="Courier New" w:cs="Courier New"/>
+          <w:sz w:val="22"/>
+          <w:szCs w:val="22"/>
+        </w:rPr>
+        <w:t xml:space="preserve">public class </w:t>
+      </w:r>
+      <w:proofErr w:type="spellStart"/>
+      <w:r>
+        <w:rPr>
+          <w:rFonts w:ascii="Courier New" w:hAnsi="Courier New" w:cs="Courier New"/>
+          <w:sz w:val="22"/>
+          <w:szCs w:val="22"/>
+        </w:rPr>
+        <w:t>DemoAppLaunchInput</w:t>
+      </w:r>
+      <w:proofErr w:type="spellEnd"/>
+      <w:r>
+        <w:rPr>
+          <w:rFonts w:ascii="Courier New" w:hAnsi="Courier New" w:cs="Courier New"/>
+          <w:sz w:val="22"/>
+          <w:szCs w:val="22"/>
+        </w:rPr>
+        <w:t xml:space="preserve"> extends </w:t>
+      </w:r>
+      <w:proofErr w:type="spellStart"/>
+      <w:r>
+        <w:rPr>
+          <w:rFonts w:ascii="Courier New" w:hAnsi="Courier New" w:cs="Courier New"/>
+          <w:sz w:val="22"/>
+          <w:szCs w:val="22"/>
+        </w:rPr>
+        <w:t>UappLaunchInput</w:t>
+      </w:r>
+      <w:proofErr w:type="spellEnd"/>
+      <w:r>
+        <w:rPr>
+          <w:rFonts w:ascii="Courier New" w:hAnsi="Courier New" w:cs="Courier New"/>
+          <w:sz w:val="22"/>
+          <w:szCs w:val="22"/>
+        </w:rPr>
+        <w:t xml:space="preserve"> {</w:t>
+      </w:r>
+    </w:p>
+    <w:p>
+      <w:pPr>
+        <w:autoSpaceDE w:val="0"/>
+        <w:autoSpaceDN w:val="0"/>
+        <w:adjustRightInd w:val="0"/>
+        <w:rPr>
+          <w:rFonts w:ascii="Courier New" w:hAnsi="Courier New" w:cs="Courier New"/>
+          <w:sz w:val="22"/>
+          <w:szCs w:val="22"/>
+        </w:rPr>
+      </w:pPr>
+    </w:p>
+    <w:p>
+      <w:pPr>
+        <w:pStyle w:val="ListParagraph"/>
+        <w:rPr>
+          <w:rFonts w:ascii="Courier New" w:hAnsi="Courier New" w:cs="Courier New"/>
+          <w:sz w:val="22"/>
+          <w:szCs w:val="22"/>
+        </w:rPr>
+      </w:pPr>
+      <w:r>
+        <w:rPr>
+          <w:rFonts w:ascii="Courier New" w:hAnsi="Courier New" w:cs="Courier New"/>
+          <w:sz w:val="22"/>
+          <w:szCs w:val="22"/>
+        </w:rPr>
+        <w:t>}</w:t>
+      </w:r>
+    </w:p>
+    <w:p>
+      <w:pPr>
+        <w:pStyle w:val="ListParagraph"/>
+        <w:rPr>
+          <w:rFonts w:ascii="Courier New" w:hAnsi="Courier New" w:cs="Courier New"/>
+          <w:sz w:val="22"/>
+          <w:szCs w:val="22"/>
+        </w:rPr>
+      </w:pPr>
+    </w:p>
+    <w:p>
+      <w:pPr>
+        <w:pStyle w:val="ListParagraph"/>
+      </w:pPr>
+      <w:r>
+        <w:t xml:space="preserve">Kindly include the inputs which are required to launch your micro-app on </w:t>
+      </w:r>
+      <w:proofErr w:type="spellStart"/>
+      <w:r>
+        <w:t>LaunchInput</w:t>
+      </w:r>
+      <w:proofErr w:type="spellEnd"/>
+      <w:r>
+        <w:t xml:space="preserve"> class </w:t>
+      </w:r>
+    </w:p>
+    <w:p>
+      <w:pPr>
+        <w:pStyle w:val="ListParagraph"/>
+      </w:pPr>
+    </w:p>
+    <w:p>
+      <w:pPr>
+        <w:pStyle w:val="ListParagraph"/>
+        <w:rPr>
+          <w:rFonts w:ascii="Courier New" w:hAnsi="Courier New" w:cs="Courier New"/>
+          <w:sz w:val="22"/>
+          <w:szCs w:val="22"/>
+        </w:rPr>
+      </w:pPr>
+    </w:p>
+    <w:p>
+      <w:pPr>
+        <w:pStyle w:val="ListParagraph"/>
+        <w:rPr>
+          <w:rFonts w:ascii="Courier New" w:hAnsi="Courier New" w:cs="Courier New"/>
+          <w:b/>
+          <w:sz w:val="22"/>
+          <w:szCs w:val="22"/>
+          <w:u w:val="single"/>
+        </w:rPr>
+      </w:pPr>
+      <w:proofErr w:type="spellStart"/>
+      <w:r>
+        <w:rPr>
+          <w:rFonts w:ascii="Courier New" w:hAnsi="Courier New" w:cs="Courier New"/>
+          <w:b/>
+          <w:sz w:val="22"/>
+          <w:szCs w:val="22"/>
+          <w:u w:val="single"/>
+        </w:rPr>
+        <w:t>DemoAppSettings</w:t>
+      </w:r>
+      <w:proofErr w:type="spellEnd"/>
+      <w:r>
+        <w:rPr>
+          <w:rFonts w:ascii="Courier New" w:hAnsi="Courier New" w:cs="Courier New"/>
+          <w:b/>
+          <w:sz w:val="22"/>
+          <w:szCs w:val="22"/>
+          <w:u w:val="single"/>
+        </w:rPr>
+        <w:t>:</w:t>
+      </w:r>
+    </w:p>
+    <w:p>
+      <w:pPr>
+        <w:autoSpaceDE w:val="0"/>
+        <w:autoSpaceDN w:val="0"/>
+        <w:adjustRightInd w:val="0"/>
+        <w:ind w:firstLine="720"/>
+        <w:rPr>
+          <w:rFonts w:ascii="Courier New" w:hAnsi="Courier New" w:cs="Courier New"/>
+          <w:sz w:val="22"/>
+          <w:szCs w:val="22"/>
+        </w:rPr>
+      </w:pPr>
+    </w:p>
+    <w:p>
+      <w:pPr>
+        <w:autoSpaceDE w:val="0"/>
+        <w:autoSpaceDN w:val="0"/>
+        <w:adjustRightInd w:val="0"/>
+        <w:ind w:firstLine="720"/>
+        <w:rPr>
+          <w:rFonts w:ascii="Courier New" w:hAnsi="Courier New" w:cs="Courier New"/>
+          <w:sz w:val="22"/>
+          <w:szCs w:val="22"/>
+        </w:rPr>
+      </w:pPr>
+      <w:r>
+        <w:rPr>
+          <w:rFonts w:ascii="Courier New" w:hAnsi="Courier New" w:cs="Courier New"/>
+          <w:sz w:val="22"/>
+          <w:szCs w:val="22"/>
+        </w:rPr>
+        <w:t xml:space="preserve">public class </w:t>
+      </w:r>
+      <w:proofErr w:type="spellStart"/>
+      <w:r>
+        <w:rPr>
+          <w:rFonts w:ascii="Courier New" w:hAnsi="Courier New" w:cs="Courier New"/>
+          <w:sz w:val="22"/>
+          <w:szCs w:val="22"/>
+        </w:rPr>
+        <w:t>DemoAppSettings</w:t>
+      </w:r>
+      <w:proofErr w:type="spellEnd"/>
+      <w:r>
+        <w:rPr>
+          <w:rFonts w:ascii="Courier New" w:hAnsi="Courier New" w:cs="Courier New"/>
+          <w:sz w:val="22"/>
+          <w:szCs w:val="22"/>
+        </w:rPr>
+        <w:t xml:space="preserve"> extends </w:t>
+      </w:r>
+      <w:proofErr w:type="spellStart"/>
+      <w:r>
+        <w:rPr>
+          <w:rFonts w:ascii="Courier New" w:hAnsi="Courier New" w:cs="Courier New"/>
+          <w:sz w:val="22"/>
+          <w:szCs w:val="22"/>
+        </w:rPr>
+        <w:t>UappSettings</w:t>
+      </w:r>
+      <w:proofErr w:type="spellEnd"/>
+      <w:r>
+        <w:rPr>
+          <w:rFonts w:ascii="Courier New" w:hAnsi="Courier New" w:cs="Courier New"/>
+          <w:sz w:val="22"/>
+          <w:szCs w:val="22"/>
+        </w:rPr>
+        <w:t xml:space="preserve"> {</w:t>
+      </w:r>
+    </w:p>
+    <w:p>
+      <w:pPr>
+        <w:autoSpaceDE w:val="0"/>
+        <w:autoSpaceDN w:val="0"/>
+        <w:adjustRightInd w:val="0"/>
+        <w:rPr>
+          <w:rFonts w:ascii="Courier New" w:hAnsi="Courier New" w:cs="Courier New"/>
+          <w:sz w:val="22"/>
+          <w:szCs w:val="22"/>
+        </w:rPr>
+      </w:pPr>
+    </w:p>
+    <w:p>
+      <w:pPr>
+        <w:autoSpaceDE w:val="0"/>
+        <w:autoSpaceDN w:val="0"/>
+        <w:adjustRightInd w:val="0"/>
+        <w:rPr>
+          <w:rFonts w:ascii="Courier New" w:hAnsi="Courier New" w:cs="Courier New"/>
+          <w:sz w:val="22"/>
+          <w:szCs w:val="22"/>
+        </w:rPr>
+      </w:pPr>
+      <w:r>
+        <w:rPr>
+          <w:rFonts w:ascii="Courier New" w:hAnsi="Courier New" w:cs="Courier New"/>
+          <w:sz w:val="22"/>
+          <w:szCs w:val="22"/>
+        </w:rPr>
+        <w:t xml:space="preserve">    </w:t>
+      </w:r>
+      <w:r>
+        <w:rPr>
+          <w:rFonts w:ascii="Courier New" w:hAnsi="Courier New" w:cs="Courier New"/>
+          <w:sz w:val="22"/>
+          <w:szCs w:val="22"/>
+        </w:rPr>
+        <w:tab/>
+      </w:r>
+      <w:r>
+        <w:rPr>
+          <w:rFonts w:ascii="Courier New" w:hAnsi="Courier New" w:cs="Courier New"/>
+          <w:sz w:val="22"/>
+          <w:szCs w:val="22"/>
+        </w:rPr>
+        <w:t xml:space="preserve">public </w:t>
+      </w:r>
+      <w:proofErr w:type="spellStart"/>
+      <w:proofErr w:type="gramStart"/>
+      <w:r>
+        <w:rPr>
+          <w:rFonts w:ascii="Courier New" w:hAnsi="Courier New" w:cs="Courier New"/>
+          <w:sz w:val="22"/>
+          <w:szCs w:val="22"/>
+        </w:rPr>
+        <w:t>DemoAppSettings</w:t>
+      </w:r>
+      <w:proofErr w:type="spellEnd"/>
+      <w:r>
+        <w:rPr>
+          <w:rFonts w:ascii="Courier New" w:hAnsi="Courier New" w:cs="Courier New"/>
+          <w:sz w:val="22"/>
+          <w:szCs w:val="22"/>
+        </w:rPr>
+        <w:t>(</w:t>
+      </w:r>
+      <w:proofErr w:type="gramEnd"/>
+      <w:r>
+        <w:rPr>
+          <w:rFonts w:ascii="Courier New" w:hAnsi="Courier New" w:cs="Courier New"/>
+          <w:sz w:val="22"/>
+          <w:szCs w:val="22"/>
+        </w:rPr>
+        <w:t xml:space="preserve">final Context </w:t>
+      </w:r>
+      <w:proofErr w:type="spellStart"/>
+      <w:r>
+        <w:rPr>
+          <w:rFonts w:ascii="Courier New" w:hAnsi="Courier New" w:cs="Courier New"/>
+          <w:sz w:val="22"/>
+          <w:szCs w:val="22"/>
+        </w:rPr>
+        <w:t>applicationContext</w:t>
+      </w:r>
+      <w:proofErr w:type="spellEnd"/>
+      <w:r>
+        <w:rPr>
+          <w:rFonts w:ascii="Courier New" w:hAnsi="Courier New" w:cs="Courier New"/>
+          <w:sz w:val="22"/>
+          <w:szCs w:val="22"/>
+        </w:rPr>
+        <w:t>) {</w:t>
+      </w:r>
+    </w:p>
+    <w:p>
+      <w:pPr>
+        <w:autoSpaceDE w:val="0"/>
+        <w:autoSpaceDN w:val="0"/>
+        <w:adjustRightInd w:val="0"/>
+        <w:rPr>
+          <w:rFonts w:ascii="Courier New" w:hAnsi="Courier New" w:cs="Courier New"/>
+          <w:sz w:val="22"/>
+          <w:szCs w:val="22"/>
+        </w:rPr>
+      </w:pPr>
+      <w:r>
+        <w:rPr>
+          <w:rFonts w:ascii="Courier New" w:hAnsi="Courier New" w:cs="Courier New"/>
+          <w:sz w:val="22"/>
+          <w:szCs w:val="22"/>
+        </w:rPr>
+        <w:t xml:space="preserve">        super(</w:t>
+      </w:r>
+      <w:proofErr w:type="spellStart"/>
+      <w:r>
+        <w:rPr>
+          <w:rFonts w:ascii="Courier New" w:hAnsi="Courier New" w:cs="Courier New"/>
+          <w:sz w:val="22"/>
+          <w:szCs w:val="22"/>
+        </w:rPr>
+        <w:t>applicationContext</w:t>
+      </w:r>
+      <w:proofErr w:type="spellEnd"/>
+      <w:r>
+        <w:rPr>
+          <w:rFonts w:ascii="Courier New" w:hAnsi="Courier New" w:cs="Courier New"/>
+          <w:sz w:val="22"/>
+          <w:szCs w:val="22"/>
+        </w:rPr>
+        <w:t>);</w:t>
+      </w:r>
+    </w:p>
+    <w:p>
+      <w:pPr>
+        <w:autoSpaceDE w:val="0"/>
+        <w:autoSpaceDN w:val="0"/>
+        <w:adjustRightInd w:val="0"/>
+        <w:rPr>
+          <w:rFonts w:ascii="Courier New" w:hAnsi="Courier New" w:cs="Courier New"/>
+          <w:sz w:val="22"/>
+          <w:szCs w:val="22"/>
+        </w:rPr>
+      </w:pPr>
+      <w:r>
+        <w:rPr>
+          <w:rFonts w:ascii="Courier New" w:hAnsi="Courier New" w:cs="Courier New"/>
+          <w:sz w:val="22"/>
+          <w:szCs w:val="22"/>
+        </w:rPr>
+        <w:t xml:space="preserve">    </w:t>
+      </w:r>
+      <w:r>
+        <w:rPr>
+          <w:rFonts w:ascii="Courier New" w:hAnsi="Courier New" w:cs="Courier New"/>
+          <w:sz w:val="22"/>
+          <w:szCs w:val="22"/>
+        </w:rPr>
+        <w:tab/>
+        <w:t xml:space="preserve"> </w:t>
+      </w:r>
+      <w:r>
+        <w:rPr>
+          <w:rFonts w:ascii="Courier New" w:hAnsi="Courier New" w:cs="Courier New"/>
+          <w:sz w:val="22"/>
+          <w:szCs w:val="22"/>
+        </w:rPr>
+        <w:t>}</w:t>
+      </w:r>
+    </w:p>
+    <w:p>
+      <w:pPr>
+        <w:autoSpaceDE w:val="0"/>
+        <w:autoSpaceDN w:val="0"/>
+        <w:adjustRightInd w:val="0"/>
+        <w:ind w:firstLine="720"/>
+        <w:rPr>
+          <w:rFonts w:ascii="Courier New" w:hAnsi="Courier New" w:cs="Courier New"/>
+          <w:sz w:val="22"/>
+          <w:szCs w:val="22"/>
+        </w:rPr>
+      </w:pPr>
+      <w:r>
+        <w:rPr>
+          <w:rFonts w:ascii="Courier New" w:hAnsi="Courier New" w:cs="Courier New"/>
+          <w:sz w:val="22"/>
+          <w:szCs w:val="22"/>
+        </w:rPr>
+        <w:t>}</w:t>
+      </w:r>
+    </w:p>
+    <w:p>
+      <w:pPr>
+        <w:pStyle w:val="ListParagraph"/>
+      </w:pPr>
+    </w:p>
+    <w:p>
+      <w:pPr>
+        <w:pStyle w:val="ListParagraph"/>
+      </w:pPr>
+      <w:r>
+        <w:t>On the above code snippet, micro-app which was auto created requires Context</w:t>
+      </w:r>
+      <w:r>
+        <w:t xml:space="preserve">, hence injected it under </w:t>
+      </w:r>
+      <w:r>
+        <w:t xml:space="preserve">settings </w:t>
+      </w:r>
+    </w:p>
+    <w:p>
+      <w:pPr>
+        <w:pStyle w:val="ListParagraph"/>
+      </w:pPr>
+    </w:p>
+    <w:p>
+      <w:pPr>
+        <w:autoSpaceDE w:val="0"/>
+        <w:autoSpaceDN w:val="0"/>
+        <w:adjustRightInd w:val="0"/>
+        <w:ind w:firstLine="720"/>
+        <w:rPr>
+          <w:rFonts w:ascii="Courier New" w:hAnsi="Courier New" w:cs="Courier New"/>
+          <w:sz w:val="22"/>
+          <w:szCs w:val="22"/>
+        </w:rPr>
+      </w:pPr>
+    </w:p>
+    <w:p>
+      <w:pPr>
+        <w:pStyle w:val="ListParagraph"/>
+        <w:rPr>
+          <w:rFonts w:ascii="Courier New" w:hAnsi="Courier New" w:cs="Courier New"/>
+          <w:b/>
+          <w:sz w:val="22"/>
+          <w:szCs w:val="22"/>
+        </w:rPr>
+      </w:pPr>
+      <w:proofErr w:type="spellStart"/>
+      <w:r>
+        <w:rPr>
+          <w:rFonts w:ascii="Courier New" w:hAnsi="Courier New" w:cs="Courier New"/>
+          <w:b/>
+          <w:sz w:val="22"/>
+          <w:szCs w:val="22"/>
+        </w:rPr>
+        <w:t>DemoAppInterface</w:t>
+      </w:r>
+      <w:proofErr w:type="spellEnd"/>
+      <w:r>
+        <w:rPr>
+          <w:rFonts w:ascii="Courier New" w:hAnsi="Courier New" w:cs="Courier New"/>
+          <w:b/>
+          <w:sz w:val="22"/>
+          <w:szCs w:val="22"/>
+        </w:rPr>
+        <w:t>:</w:t>
+      </w:r>
+    </w:p>
+    <w:p>
+      <w:pPr>
+        <w:pStyle w:val="ListParagraph"/>
+        <w:rPr>
+          <w:rFonts w:ascii="Courier New" w:hAnsi="Courier New" w:cs="Courier New"/>
+          <w:sz w:val="22"/>
+          <w:szCs w:val="22"/>
+          <w:u w:val="single"/>
+        </w:rPr>
+      </w:pPr>
+    </w:p>
+    <w:p>
+      <w:pPr>
+        <w:pStyle w:val="ListParagraph"/>
+      </w:pPr>
+      <w:r>
+        <w:t>Interface class can be used to init</w:t>
+      </w:r>
+      <w:r>
+        <w:t>ialize</w:t>
+      </w:r>
+      <w:r>
+        <w:t xml:space="preserve"> and launch your micro-app</w:t>
+      </w:r>
+    </w:p>
+    <w:p>
+      <w:pPr>
+        <w:pStyle w:val="ListParagraph"/>
+      </w:pPr>
+    </w:p>
+    <w:p>
+      <w:pPr>
+        <w:autoSpaceDE w:val="0"/>
+        <w:autoSpaceDN w:val="0"/>
+        <w:adjustRightInd w:val="0"/>
+        <w:ind w:firstLine="720"/>
+        <w:rPr>
+          <w:rFonts w:ascii="Courier New" w:hAnsi="Courier New" w:cs="Courier New"/>
+          <w:sz w:val="22"/>
+          <w:szCs w:val="22"/>
+        </w:rPr>
+      </w:pPr>
+      <w:r>
+        <w:rPr>
+          <w:rFonts w:ascii="Courier New" w:hAnsi="Courier New" w:cs="Courier New"/>
+          <w:sz w:val="22"/>
+          <w:szCs w:val="22"/>
+        </w:rPr>
+        <w:lastRenderedPageBreak/>
+        <w:t xml:space="preserve">public class </w:t>
+      </w:r>
+      <w:proofErr w:type="spellStart"/>
+      <w:r>
+        <w:rPr>
+          <w:rFonts w:ascii="Courier New" w:hAnsi="Courier New" w:cs="Courier New"/>
+          <w:sz w:val="22"/>
+          <w:szCs w:val="22"/>
+        </w:rPr>
+        <w:t>DemoAppInterface</w:t>
+      </w:r>
+      <w:proofErr w:type="spellEnd"/>
+      <w:r>
+        <w:rPr>
+          <w:rFonts w:ascii="Courier New" w:hAnsi="Courier New" w:cs="Courier New"/>
+          <w:sz w:val="22"/>
+          <w:szCs w:val="22"/>
+        </w:rPr>
+        <w:t xml:space="preserve"> implements </w:t>
+      </w:r>
+      <w:proofErr w:type="spellStart"/>
+      <w:r>
+        <w:rPr>
+          <w:rFonts w:ascii="Courier New" w:hAnsi="Courier New" w:cs="Courier New"/>
+          <w:sz w:val="22"/>
+          <w:szCs w:val="22"/>
+        </w:rPr>
+        <w:t>UappInterface</w:t>
+      </w:r>
+      <w:proofErr w:type="spellEnd"/>
+      <w:r>
+        <w:rPr>
+          <w:rFonts w:ascii="Courier New" w:hAnsi="Courier New" w:cs="Courier New"/>
+          <w:sz w:val="22"/>
+          <w:szCs w:val="22"/>
+        </w:rPr>
+        <w:t xml:space="preserve"> {</w:t>
+      </w:r>
+    </w:p>
+    <w:p>
+      <w:pPr>
+        <w:autoSpaceDE w:val="0"/>
+        <w:autoSpaceDN w:val="0"/>
+        <w:adjustRightInd w:val="0"/>
+        <w:rPr>
+          <w:rFonts w:ascii="Courier New" w:hAnsi="Courier New" w:cs="Courier New"/>
+          <w:sz w:val="22"/>
+          <w:szCs w:val="22"/>
+        </w:rPr>
+      </w:pPr>
+    </w:p>
+    <w:p>
+      <w:pPr>
+        <w:autoSpaceDE w:val="0"/>
+        <w:autoSpaceDN w:val="0"/>
+        <w:adjustRightInd w:val="0"/>
+        <w:rPr>
+          <w:rFonts w:ascii="Courier New" w:hAnsi="Courier New" w:cs="Courier New"/>
+          <w:sz w:val="22"/>
+          <w:szCs w:val="22"/>
+        </w:rPr>
+      </w:pPr>
+      <w:r>
+        <w:rPr>
+          <w:rFonts w:ascii="Courier New" w:hAnsi="Courier New" w:cs="Courier New"/>
+          <w:sz w:val="22"/>
+          <w:szCs w:val="22"/>
+        </w:rPr>
+        <w:t xml:space="preserve">  </w:t>
+      </w:r>
+      <w:r>
+        <w:rPr>
+          <w:rFonts w:ascii="Courier New" w:hAnsi="Courier New" w:cs="Courier New"/>
+          <w:sz w:val="22"/>
+          <w:szCs w:val="22"/>
+        </w:rPr>
+        <w:tab/>
+        <w:t>/**</w:t>
+      </w:r>
+    </w:p>
+    <w:p>
+      <w:pPr>
+        <w:autoSpaceDE w:val="0"/>
+        <w:autoSpaceDN w:val="0"/>
+        <w:adjustRightInd w:val="0"/>
+        <w:rPr>
+          <w:rFonts w:ascii="Courier New" w:hAnsi="Courier New" w:cs="Courier New"/>
+          <w:sz w:val="22"/>
+          <w:szCs w:val="22"/>
+        </w:rPr>
+      </w:pPr>
+      <w:r>
+        <w:rPr>
+          <w:rFonts w:ascii="Courier New" w:hAnsi="Courier New" w:cs="Courier New"/>
+          <w:sz w:val="22"/>
+          <w:szCs w:val="22"/>
+        </w:rPr>
+        <w:t xml:space="preserve">     * @</w:t>
+      </w:r>
+      <w:proofErr w:type="spellStart"/>
+      <w:r>
+        <w:rPr>
+          <w:rFonts w:ascii="Courier New" w:hAnsi="Courier New" w:cs="Courier New"/>
+          <w:sz w:val="22"/>
+          <w:szCs w:val="22"/>
+        </w:rPr>
+        <w:t>param</w:t>
+      </w:r>
+      <w:proofErr w:type="spellEnd"/>
+      <w:r>
+        <w:rPr>
+          <w:rFonts w:ascii="Courier New" w:hAnsi="Courier New" w:cs="Courier New"/>
+          <w:sz w:val="22"/>
+          <w:szCs w:val="22"/>
+        </w:rPr>
+        <w:t xml:space="preserve"> </w:t>
+      </w:r>
+      <w:proofErr w:type="spellStart"/>
+      <w:r>
+        <w:rPr>
+          <w:rFonts w:ascii="Courier New" w:hAnsi="Courier New" w:cs="Courier New"/>
+          <w:sz w:val="22"/>
+          <w:szCs w:val="22"/>
+        </w:rPr>
+        <w:t>uappDependencies</w:t>
+      </w:r>
+      <w:proofErr w:type="spellEnd"/>
+      <w:r>
+        <w:rPr>
+          <w:rFonts w:ascii="Courier New" w:hAnsi="Courier New" w:cs="Courier New"/>
+          <w:sz w:val="22"/>
+          <w:szCs w:val="22"/>
+        </w:rPr>
+        <w:t xml:space="preserve"> - App dependencies</w:t>
+      </w:r>
+    </w:p>
+    <w:p>
+      <w:pPr>
+        <w:autoSpaceDE w:val="0"/>
+        <w:autoSpaceDN w:val="0"/>
+        <w:adjustRightInd w:val="0"/>
+        <w:rPr>
+          <w:rFonts w:ascii="Courier New" w:hAnsi="Courier New" w:cs="Courier New"/>
+          <w:sz w:val="22"/>
+          <w:szCs w:val="22"/>
+        </w:rPr>
+      </w:pPr>
+      <w:r>
+        <w:rPr>
+          <w:rFonts w:ascii="Courier New" w:hAnsi="Courier New" w:cs="Courier New"/>
+          <w:sz w:val="22"/>
+          <w:szCs w:val="22"/>
+        </w:rPr>
+        <w:t xml:space="preserve">     * @</w:t>
+      </w:r>
+      <w:proofErr w:type="spellStart"/>
+      <w:r>
+        <w:rPr>
+          <w:rFonts w:ascii="Courier New" w:hAnsi="Courier New" w:cs="Courier New"/>
+          <w:sz w:val="22"/>
+          <w:szCs w:val="22"/>
+        </w:rPr>
+        <w:t>param</w:t>
+      </w:r>
+      <w:proofErr w:type="spellEnd"/>
+      <w:r>
+        <w:rPr>
+          <w:rFonts w:ascii="Courier New" w:hAnsi="Courier New" w:cs="Courier New"/>
+          <w:sz w:val="22"/>
+          <w:szCs w:val="22"/>
+        </w:rPr>
+        <w:t xml:space="preserve"> </w:t>
+      </w:r>
+      <w:proofErr w:type="spellStart"/>
+      <w:r>
+        <w:rPr>
+          <w:rFonts w:ascii="Courier New" w:hAnsi="Courier New" w:cs="Courier New"/>
+          <w:sz w:val="22"/>
+          <w:szCs w:val="22"/>
+        </w:rPr>
+        <w:t>uappSettings</w:t>
+      </w:r>
+      <w:proofErr w:type="spellEnd"/>
+      <w:r>
+        <w:rPr>
+          <w:rFonts w:ascii="Courier New" w:hAnsi="Courier New" w:cs="Courier New"/>
+          <w:sz w:val="22"/>
+          <w:szCs w:val="22"/>
+        </w:rPr>
+        <w:t xml:space="preserve">     - App settings</w:t>
+      </w:r>
+    </w:p>
+    <w:p>
+      <w:pPr>
+        <w:autoSpaceDE w:val="0"/>
+        <w:autoSpaceDN w:val="0"/>
+        <w:adjustRightInd w:val="0"/>
+        <w:rPr>
+          <w:rFonts w:ascii="Courier New" w:hAnsi="Courier New" w:cs="Courier New"/>
+          <w:sz w:val="22"/>
+          <w:szCs w:val="22"/>
+        </w:rPr>
+      </w:pPr>
+      <w:r>
+        <w:rPr>
+          <w:rFonts w:ascii="Courier New" w:hAnsi="Courier New" w:cs="Courier New"/>
+          <w:sz w:val="22"/>
+          <w:szCs w:val="22"/>
+        </w:rPr>
+        <w:t xml:space="preserve">  </w:t>
+      </w:r>
+      <w:r>
+        <w:rPr>
+          <w:rFonts w:ascii="Courier New" w:hAnsi="Courier New" w:cs="Courier New"/>
+          <w:sz w:val="22"/>
+          <w:szCs w:val="22"/>
+        </w:rPr>
+        <w:tab/>
+        <w:t>*/</w:t>
+      </w:r>
+    </w:p>
+    <w:p>
+      <w:pPr>
+        <w:autoSpaceDE w:val="0"/>
+        <w:autoSpaceDN w:val="0"/>
+        <w:adjustRightInd w:val="0"/>
+        <w:rPr>
+          <w:rFonts w:ascii="Courier New" w:hAnsi="Courier New" w:cs="Courier New"/>
+          <w:sz w:val="22"/>
+          <w:szCs w:val="22"/>
+        </w:rPr>
+      </w:pPr>
+      <w:r>
+        <w:rPr>
+          <w:rFonts w:ascii="Courier New" w:hAnsi="Courier New" w:cs="Courier New"/>
+          <w:sz w:val="22"/>
+          <w:szCs w:val="22"/>
+        </w:rPr>
+        <w:t xml:space="preserve">    @Override</w:t>
+      </w:r>
+    </w:p>
+    <w:p>
+      <w:pPr>
+        <w:autoSpaceDE w:val="0"/>
+        <w:autoSpaceDN w:val="0"/>
+        <w:adjustRightInd w:val="0"/>
+        <w:rPr>
+          <w:rFonts w:ascii="Courier New" w:hAnsi="Courier New" w:cs="Courier New"/>
+          <w:sz w:val="22"/>
+          <w:szCs w:val="22"/>
+        </w:rPr>
+      </w:pPr>
+      <w:r>
+        <w:rPr>
+          <w:rFonts w:ascii="Courier New" w:hAnsi="Courier New" w:cs="Courier New"/>
+          <w:sz w:val="22"/>
+          <w:szCs w:val="22"/>
+        </w:rPr>
+        <w:t xml:space="preserve">    public void </w:t>
+      </w:r>
+      <w:proofErr w:type="spellStart"/>
+      <w:proofErr w:type="gramStart"/>
+      <w:r>
+        <w:rPr>
+          <w:rFonts w:ascii="Courier New" w:hAnsi="Courier New" w:cs="Courier New"/>
+          <w:sz w:val="22"/>
+          <w:szCs w:val="22"/>
+        </w:rPr>
+        <w:t>init</w:t>
+      </w:r>
+      <w:proofErr w:type="spellEnd"/>
+      <w:r>
+        <w:rPr>
+          <w:rFonts w:ascii="Courier New" w:hAnsi="Courier New" w:cs="Courier New"/>
+          <w:sz w:val="22"/>
+          <w:szCs w:val="22"/>
+        </w:rPr>
+        <w:t>(</w:t>
+      </w:r>
+      <w:proofErr w:type="gramEnd"/>
+      <w:r>
+        <w:rPr>
+          <w:rFonts w:ascii="Courier New" w:hAnsi="Courier New" w:cs="Courier New"/>
+          <w:sz w:val="22"/>
+          <w:szCs w:val="22"/>
+        </w:rPr>
+        <w:t xml:space="preserve">final </w:t>
+      </w:r>
+      <w:proofErr w:type="spellStart"/>
+      <w:r>
+        <w:rPr>
+          <w:rFonts w:ascii="Courier New" w:hAnsi="Courier New" w:cs="Courier New"/>
+          <w:sz w:val="22"/>
+          <w:szCs w:val="22"/>
+        </w:rPr>
+        <w:t>UappDependencies</w:t>
+      </w:r>
+      <w:proofErr w:type="spellEnd"/>
+      <w:r>
+        <w:rPr>
+          <w:rFonts w:ascii="Courier New" w:hAnsi="Courier New" w:cs="Courier New"/>
+          <w:sz w:val="22"/>
+          <w:szCs w:val="22"/>
+        </w:rPr>
+        <w:t xml:space="preserve"> </w:t>
+      </w:r>
+      <w:proofErr w:type="spellStart"/>
+      <w:r>
+        <w:rPr>
+          <w:rFonts w:ascii="Courier New" w:hAnsi="Courier New" w:cs="Courier New"/>
+          <w:sz w:val="22"/>
+          <w:szCs w:val="22"/>
+        </w:rPr>
+        <w:t>uappDependencies</w:t>
+      </w:r>
+      <w:proofErr w:type="spellEnd"/>
+      <w:r>
+        <w:rPr>
+          <w:rFonts w:ascii="Courier New" w:hAnsi="Courier New" w:cs="Courier New"/>
+          <w:sz w:val="22"/>
+          <w:szCs w:val="22"/>
+        </w:rPr>
+        <w:t xml:space="preserve">, final </w:t>
+      </w:r>
+      <w:proofErr w:type="spellStart"/>
+      <w:r>
+        <w:rPr>
+          <w:rFonts w:ascii="Courier New" w:hAnsi="Courier New" w:cs="Courier New"/>
+          <w:sz w:val="22"/>
+          <w:szCs w:val="22"/>
+        </w:rPr>
+        <w:t>UappSettings</w:t>
+      </w:r>
+      <w:proofErr w:type="spellEnd"/>
+      <w:r>
+        <w:rPr>
+          <w:rFonts w:ascii="Courier New" w:hAnsi="Courier New" w:cs="Courier New"/>
+          <w:sz w:val="22"/>
+          <w:szCs w:val="22"/>
+        </w:rPr>
+        <w:t xml:space="preserve"> </w:t>
+      </w:r>
+      <w:proofErr w:type="spellStart"/>
+      <w:r>
+        <w:rPr>
+          <w:rFonts w:ascii="Courier New" w:hAnsi="Courier New" w:cs="Courier New"/>
+          <w:sz w:val="22"/>
+          <w:szCs w:val="22"/>
+        </w:rPr>
+        <w:t>uappSettings</w:t>
+      </w:r>
+      <w:proofErr w:type="spellEnd"/>
+      <w:r>
+        <w:rPr>
+          <w:rFonts w:ascii="Courier New" w:hAnsi="Courier New" w:cs="Courier New"/>
+          <w:sz w:val="22"/>
+          <w:szCs w:val="22"/>
+        </w:rPr>
+        <w:t>) {</w:t>
+      </w:r>
+    </w:p>
+    <w:p>
+      <w:pPr>
+        <w:autoSpaceDE w:val="0"/>
+        <w:autoSpaceDN w:val="0"/>
+        <w:adjustRightInd w:val="0"/>
+        <w:rPr>
+          <w:rFonts w:ascii="Courier New" w:hAnsi="Courier New" w:cs="Courier New"/>
+          <w:sz w:val="22"/>
+          <w:szCs w:val="22"/>
+        </w:rPr>
+      </w:pPr>
+    </w:p>
+    <w:p>
+      <w:pPr>
+        <w:autoSpaceDE w:val="0"/>
+        <w:autoSpaceDN w:val="0"/>
+        <w:adjustRightInd w:val="0"/>
+        <w:rPr>
+          <w:rFonts w:ascii="Courier New" w:hAnsi="Courier New" w:cs="Courier New"/>
+          <w:sz w:val="22"/>
+          <w:szCs w:val="22"/>
+        </w:rPr>
+      </w:pPr>
+      <w:r>
+        <w:rPr>
+          <w:rFonts w:ascii="Courier New" w:hAnsi="Courier New" w:cs="Courier New"/>
+          <w:sz w:val="22"/>
+          <w:szCs w:val="22"/>
+        </w:rPr>
+        <w:t xml:space="preserve">    }</w:t>
+      </w:r>
+    </w:p>
+    <w:p>
+      <w:pPr>
+        <w:autoSpaceDE w:val="0"/>
+        <w:autoSpaceDN w:val="0"/>
+        <w:adjustRightInd w:val="0"/>
+        <w:rPr>
+          <w:rFonts w:ascii="Courier New" w:hAnsi="Courier New" w:cs="Courier New"/>
+          <w:sz w:val="22"/>
+          <w:szCs w:val="22"/>
+        </w:rPr>
+      </w:pPr>
+    </w:p>
+    <w:p>
+      <w:pPr>
+        <w:autoSpaceDE w:val="0"/>
+        <w:autoSpaceDN w:val="0"/>
+        <w:adjustRightInd w:val="0"/>
+      </w:pPr>
+      <w:proofErr w:type="spellStart"/>
+      <w:r>
+        <w:t>Init</w:t>
+      </w:r>
+      <w:proofErr w:type="spellEnd"/>
+      <w:r>
+        <w:t xml:space="preserve"> method can be used to include initialization code when required</w:t>
+      </w:r>
+    </w:p>
+    <w:p>
+      <w:pPr>
+        <w:autoSpaceDE w:val="0"/>
+        <w:autoSpaceDN w:val="0"/>
+        <w:adjustRightInd w:val="0"/>
+      </w:pPr>
+    </w:p>
+    <w:p>
+      <w:pPr>
+        <w:autoSpaceDE w:val="0"/>
+        <w:autoSpaceDN w:val="0"/>
+        <w:adjustRightInd w:val="0"/>
+        <w:rPr>
+          <w:rFonts w:ascii="Courier New" w:hAnsi="Courier New" w:cs="Courier New"/>
+          <w:sz w:val="22"/>
+          <w:szCs w:val="22"/>
+        </w:rPr>
+      </w:pPr>
+      <w:r>
+        <w:rPr>
+          <w:rFonts w:ascii="Courier New" w:hAnsi="Courier New" w:cs="Courier New"/>
+          <w:sz w:val="22"/>
+          <w:szCs w:val="22"/>
+        </w:rPr>
+        <w:t xml:space="preserve">    /**</w:t>
+      </w:r>
+    </w:p>
+    <w:p>
+      <w:pPr>
+        <w:autoSpaceDE w:val="0"/>
+        <w:autoSpaceDN w:val="0"/>
+        <w:adjustRightInd w:val="0"/>
+        <w:rPr>
+          <w:rFonts w:ascii="Courier New" w:hAnsi="Courier New" w:cs="Courier New"/>
+          <w:sz w:val="22"/>
+          <w:szCs w:val="22"/>
+        </w:rPr>
+      </w:pPr>
+      <w:r>
+        <w:rPr>
+          <w:rFonts w:ascii="Courier New" w:hAnsi="Courier New" w:cs="Courier New"/>
+          <w:sz w:val="22"/>
+          <w:szCs w:val="22"/>
+        </w:rPr>
+        <w:t xml:space="preserve">     * @</w:t>
+      </w:r>
+      <w:proofErr w:type="spellStart"/>
+      <w:r>
+        <w:rPr>
+          <w:rFonts w:ascii="Courier New" w:hAnsi="Courier New" w:cs="Courier New"/>
+          <w:sz w:val="22"/>
+          <w:szCs w:val="22"/>
+        </w:rPr>
+        <w:t>param</w:t>
+      </w:r>
+      <w:proofErr w:type="spellEnd"/>
+      <w:r>
+        <w:rPr>
+          <w:rFonts w:ascii="Courier New" w:hAnsi="Courier New" w:cs="Courier New"/>
+          <w:sz w:val="22"/>
+          <w:szCs w:val="22"/>
+        </w:rPr>
+        <w:t xml:space="preserve"> </w:t>
+      </w:r>
+      <w:proofErr w:type="spellStart"/>
+      <w:r>
+        <w:rPr>
+          <w:rFonts w:ascii="Courier New" w:hAnsi="Courier New" w:cs="Courier New"/>
+          <w:sz w:val="22"/>
+          <w:szCs w:val="22"/>
+        </w:rPr>
+        <w:t>uiLauncher</w:t>
+      </w:r>
+      <w:proofErr w:type="spellEnd"/>
+      <w:r>
+        <w:rPr>
+          <w:rFonts w:ascii="Courier New" w:hAnsi="Courier New" w:cs="Courier New"/>
+          <w:sz w:val="22"/>
+          <w:szCs w:val="22"/>
+        </w:rPr>
+        <w:t xml:space="preserve"> - Launcher to differentiate activity or fragment</w:t>
+      </w:r>
+    </w:p>
+    <w:p>
+      <w:pPr>
+        <w:autoSpaceDE w:val="0"/>
+        <w:autoSpaceDN w:val="0"/>
+        <w:adjustRightInd w:val="0"/>
+        <w:rPr>
+          <w:rFonts w:ascii="Courier New" w:hAnsi="Courier New" w:cs="Courier New"/>
+          <w:sz w:val="22"/>
+          <w:szCs w:val="22"/>
+        </w:rPr>
+      </w:pPr>
+      <w:r>
+        <w:rPr>
+          <w:rFonts w:ascii="Courier New" w:hAnsi="Courier New" w:cs="Courier New"/>
+          <w:sz w:val="22"/>
+          <w:szCs w:val="22"/>
+        </w:rPr>
+        <w:t xml:space="preserve">     */</w:t>
+      </w:r>
+    </w:p>
+    <w:p>
+      <w:pPr>
+        <w:autoSpaceDE w:val="0"/>
+        <w:autoSpaceDN w:val="0"/>
+        <w:adjustRightInd w:val="0"/>
+        <w:rPr>
+          <w:rFonts w:ascii="Courier New" w:hAnsi="Courier New" w:cs="Courier New"/>
+          <w:sz w:val="22"/>
+          <w:szCs w:val="22"/>
+        </w:rPr>
+      </w:pPr>
+      <w:r>
+        <w:rPr>
+          <w:rFonts w:ascii="Courier New" w:hAnsi="Courier New" w:cs="Courier New"/>
+          <w:sz w:val="22"/>
+          <w:szCs w:val="22"/>
+        </w:rPr>
+        <w:t xml:space="preserve">    @Override</w:t>
+      </w:r>
+    </w:p>
+    <w:p>
+      <w:pPr>
+        <w:autoSpaceDE w:val="0"/>
+        <w:autoSpaceDN w:val="0"/>
+        <w:adjustRightInd w:val="0"/>
+        <w:rPr>
+          <w:rFonts w:ascii="Courier New" w:hAnsi="Courier New" w:cs="Courier New"/>
+          <w:sz w:val="22"/>
+          <w:szCs w:val="22"/>
+        </w:rPr>
+      </w:pPr>
+      <w:r>
+        <w:rPr>
+          <w:rFonts w:ascii="Courier New" w:hAnsi="Courier New" w:cs="Courier New"/>
+          <w:sz w:val="22"/>
+          <w:szCs w:val="22"/>
+        </w:rPr>
+        <w:t xml:space="preserve">    public void </w:t>
+      </w:r>
+      <w:r>
+        <w:rPr>
+          <w:rFonts w:ascii="Courier New" w:hAnsi="Courier New" w:cs="Courier New"/>
+          <w:sz w:val="22"/>
+          <w:szCs w:val="22"/>
+        </w:rPr>
+        <w:t>launch (</w:t>
+      </w:r>
+      <w:r>
+        <w:rPr>
+          <w:rFonts w:ascii="Courier New" w:hAnsi="Courier New" w:cs="Courier New"/>
+          <w:sz w:val="22"/>
+          <w:szCs w:val="22"/>
+        </w:rPr>
+        <w:t xml:space="preserve">final </w:t>
+      </w:r>
+      <w:proofErr w:type="spellStart"/>
+      <w:r>
+        <w:rPr>
+          <w:rFonts w:ascii="Courier New" w:hAnsi="Courier New" w:cs="Courier New"/>
+          <w:sz w:val="22"/>
+          <w:szCs w:val="22"/>
+        </w:rPr>
+        <w:t>UiLauncher</w:t>
+      </w:r>
+      <w:proofErr w:type="spellEnd"/>
+      <w:r>
+        <w:rPr>
+          <w:rFonts w:ascii="Courier New" w:hAnsi="Courier New" w:cs="Courier New"/>
+          <w:sz w:val="22"/>
+          <w:szCs w:val="22"/>
+        </w:rPr>
+        <w:t xml:space="preserve"> </w:t>
+      </w:r>
+      <w:proofErr w:type="spellStart"/>
+      <w:r>
+        <w:rPr>
+          <w:rFonts w:ascii="Courier New" w:hAnsi="Courier New" w:cs="Courier New"/>
+          <w:sz w:val="22"/>
+          <w:szCs w:val="22"/>
+        </w:rPr>
+        <w:t>uiLauncher</w:t>
+      </w:r>
+      <w:proofErr w:type="spellEnd"/>
+      <w:r>
+        <w:rPr>
+          <w:rFonts w:ascii="Courier New" w:hAnsi="Courier New" w:cs="Courier New"/>
+          <w:sz w:val="22"/>
+          <w:szCs w:val="22"/>
+        </w:rPr>
+        <w:t xml:space="preserve">, final </w:t>
+      </w:r>
+      <w:proofErr w:type="spellStart"/>
+      <w:r>
+        <w:rPr>
+          <w:rFonts w:ascii="Courier New" w:hAnsi="Courier New" w:cs="Courier New"/>
+          <w:sz w:val="22"/>
+          <w:szCs w:val="22"/>
+        </w:rPr>
+        <w:t>UappLaunchInput</w:t>
+      </w:r>
+      <w:proofErr w:type="spellEnd"/>
+      <w:r>
+        <w:rPr>
+          <w:rFonts w:ascii="Courier New" w:hAnsi="Courier New" w:cs="Courier New"/>
+          <w:sz w:val="22"/>
+          <w:szCs w:val="22"/>
+        </w:rPr>
+        <w:t xml:space="preserve"> </w:t>
+      </w:r>
+      <w:proofErr w:type="spellStart"/>
+      <w:r>
+        <w:rPr>
+          <w:rFonts w:ascii="Courier New" w:hAnsi="Courier New" w:cs="Courier New"/>
+          <w:sz w:val="22"/>
+          <w:szCs w:val="22"/>
+        </w:rPr>
+        <w:t>uappLaunchInput</w:t>
+      </w:r>
+      <w:proofErr w:type="spellEnd"/>
+      <w:r>
+        <w:rPr>
+          <w:rFonts w:ascii="Courier New" w:hAnsi="Courier New" w:cs="Courier New"/>
+          <w:sz w:val="22"/>
+          <w:szCs w:val="22"/>
+        </w:rPr>
+        <w:t>) {</w:t>
+      </w:r>
+    </w:p>
+    <w:p>
+      <w:pPr>
+        <w:pStyle w:val="ListParagraph"/>
+        <w:rPr>
+          <w:rFonts w:ascii="Courier New" w:hAnsi="Courier New" w:cs="Courier New"/>
+          <w:sz w:val="22"/>
+          <w:szCs w:val="22"/>
+        </w:rPr>
+      </w:pPr>
+      <w:r>
+        <w:rPr>
+          <w:rFonts w:ascii="Courier New" w:hAnsi="Courier New" w:cs="Courier New"/>
+          <w:sz w:val="22"/>
+          <w:szCs w:val="22"/>
+        </w:rPr>
+        <w:t>}</w:t>
+      </w:r>
+    </w:p>
+    <w:p>
+      <w:pPr>
+        <w:pStyle w:val="ListParagraph"/>
+        <w:rPr>
+          <w:rFonts w:ascii="Courier New" w:hAnsi="Courier New" w:cs="Courier New"/>
+          <w:sz w:val="22"/>
+          <w:szCs w:val="22"/>
+        </w:rPr>
+      </w:pPr>
+    </w:p>
+    <w:p>
+      <w:pPr>
+        <w:rPr>
+          <w:rFonts w:ascii="Courier New" w:hAnsi="Courier New" w:cs="Courier New"/>
+          <w:sz w:val="22"/>
+          <w:szCs w:val="22"/>
+        </w:rPr>
+      </w:pPr>
+    </w:p>
+    <w:p>
+      <w:pPr>
+        <w:autoSpaceDE w:val="0"/>
+        <w:autoSpaceDN w:val="0"/>
+        <w:adjustRightInd w:val="0"/>
+      </w:pPr>
+      <w:r>
+        <w:t>Launch method can be used to launch your micro-app based on the launcher type passed.</w:t>
+      </w:r>
+    </w:p>
+    <w:p/>
+    <w:p/>
+    <w:p>
+      <w:pPr>
+        <w:rPr>
+          <w:b/>
+          <w:u w:val="single"/>
+        </w:rPr>
+      </w:pPr>
+      <w:r>
+        <w:rPr>
+          <w:b/>
+          <w:u w:val="single"/>
+        </w:rPr>
+        <w:t xml:space="preserve">Limitations </w:t>
+      </w:r>
+    </w:p>
+    <w:p/>
+    <w:p>
+      <w:pPr>
+        <w:pStyle w:val="ListParagraph"/>
+        <w:numPr>
+          <w:ilvl w:val="0"/>
+          <w:numId w:val="8"/>
+        </w:numPr>
+      </w:pPr>
+      <w:r>
+        <w:t xml:space="preserve">Template app will not </w:t>
+      </w:r>
+      <w:proofErr w:type="gramStart"/>
+      <w:r>
+        <w:t>generated</w:t>
+      </w:r>
+      <w:proofErr w:type="gramEnd"/>
+      <w:r>
+        <w:t xml:space="preserve"> </w:t>
+      </w:r>
+      <w:proofErr w:type="spellStart"/>
+      <w:r>
+        <w:t>aar</w:t>
+      </w:r>
+      <w:proofErr w:type="spellEnd"/>
+      <w:r>
+        <w:t xml:space="preserve"> </w:t>
+      </w:r>
+    </w:p>
+    <w:p>
+      <w:pPr>
+        <w:pStyle w:val="ListParagraph"/>
+        <w:numPr>
+          <w:ilvl w:val="0"/>
+          <w:numId w:val="8"/>
+        </w:numPr>
+      </w:pPr>
+      <w:r>
+        <w:t xml:space="preserve">Need to create component in Studio and add generated classes explicitly to generate </w:t>
+      </w:r>
+      <w:proofErr w:type="spellStart"/>
+      <w:r>
+        <w:t>aars</w:t>
+      </w:r>
+      <w:proofErr w:type="spellEnd"/>
+    </w:p>
+    <w:p>
+      <w:pPr>
+        <w:jc w:val="center"/>
+      </w:pPr>
+    </w:p>
+    <w:p>
+      <w:pPr>
+        <w:jc w:val="center"/>
+      </w:pPr>
+    </w:p>
+    <w:p>
+      <w:pPr>
+        <w:jc w:val="center"/>
+      </w:pPr>
+    </w:p>
+    <w:p>
+      <w:pPr>
+        <w:jc w:val="center"/>
+      </w:pPr>
+    </w:p>
+    <w:p>
+      <w:pPr>
+        <w:jc w:val="center"/>
+      </w:pPr>
+    </w:p>
+    <w:p>
+      <w:pPr>
+        <w:jc w:val="center"/>
+      </w:pPr>
+    </w:p>
+    <w:p>
+      <w:pPr>
+        <w:jc w:val="center"/>
+      </w:pPr>
+    </w:p>
+    <w:p>
+      <w:pPr>
+        <w:jc w:val="center"/>
+      </w:pPr>
+    </w:p>
     <w:sectPr>
       <w:pgSz w:w="12240" w:h="15840"/>
       <w:pgMar w:top="1440" w:right="1440" w:bottom="1440" w:left="1440" w:header="720" w:footer="720" w:gutter="0"/>
@@ -1012,9 +2859,225 @@
 </w:document>
 </file>
 
+<file path=word/endnotes.xml><?xml version="1.0" encoding="utf-8"?>
+<w:endnotes xmlns:wpc="http://schemas.microsoft.com/office/word/2010/wordprocessingCanvas" xmlns:mo="http://schemas.microsoft.com/office/mac/office/2008/main" xmlns:mc="http://schemas.openxmlformats.org/markup-compatibility/2006" xmlns:mv="urn:schemas-microsoft-com:mac:vml" xmlns:o="urn:schemas-microsoft-com:office:office" xmlns:r="http://schemas.openxmlformats.org/officeDocument/2006/relationships" xmlns:m="http://schemas.openxmlformats.org/officeDocument/2006/math" xmlns:v="urn:schemas-microsoft-com:vml" xmlns:wp14="http://schemas.microsoft.com/office/word/2010/wordprocessingDrawing" xmlns:wp="http://schemas.openxmlformats.org/drawingml/2006/wordprocessingDrawing" xmlns:w10="urn:schemas-microsoft-com:office:word" xmlns:w="http://schemas.openxmlformats.org/wordprocessingml/2006/main" xmlns:w14="http://schemas.microsoft.com/office/word/2010/wordml" xmlns:w15="http://schemas.microsoft.com/office/word/2012/wordml" xmlns:wpg="http://schemas.microsoft.com/office/word/2010/wordprocessingGroup" xmlns:wpi="http://schemas.microsoft.com/office/word/2010/wordprocessingInk" xmlns:wne="http://schemas.microsoft.com/office/word/2006/wordml" xmlns:wps="http://schemas.microsoft.com/office/word/2010/wordprocessingShape" mc:Ignorable="w14 w15 wp14">
+  <w:endnote w:type="separator" w:id="-1">
+    <w:p>
+      <w:r>
+        <w:separator/>
+      </w:r>
+    </w:p>
+  </w:endnote>
+  <w:endnote w:type="continuationSeparator" w:id="0">
+    <w:p>
+      <w:r>
+        <w:continuationSeparator/>
+      </w:r>
+    </w:p>
+  </w:endnote>
+</w:endnotes>
+</file>
+
+<file path=word/footnotes.xml><?xml version="1.0" encoding="utf-8"?>
+<w:footnotes xmlns:wpc="http://schemas.microsoft.com/office/word/2010/wordprocessingCanvas" xmlns:mo="http://schemas.microsoft.com/office/mac/office/2008/main" xmlns:mc="http://schemas.openxmlformats.org/markup-compatibility/2006" xmlns:mv="urn:schemas-microsoft-com:mac:vml" xmlns:o="urn:schemas-microsoft-com:office:office" xmlns:r="http://schemas.openxmlformats.org/officeDocument/2006/relationships" xmlns:m="http://schemas.openxmlformats.org/officeDocument/2006/math" xmlns:v="urn:schemas-microsoft-com:vml" xmlns:wp14="http://schemas.microsoft.com/office/word/2010/wordprocessingDrawing" xmlns:wp="http://schemas.openxmlformats.org/drawingml/2006/wordprocessingDrawing" xmlns:w10="urn:schemas-microsoft-com:office:word" xmlns:w="http://schemas.openxmlformats.org/wordprocessingml/2006/main" xmlns:w14="http://schemas.microsoft.com/office/word/2010/wordml" xmlns:w15="http://schemas.microsoft.com/office/word/2012/wordml" xmlns:wpg="http://schemas.microsoft.com/office/word/2010/wordprocessingGroup" xmlns:wpi="http://schemas.microsoft.com/office/word/2010/wordprocessingInk" xmlns:wne="http://schemas.microsoft.com/office/word/2006/wordml" xmlns:wps="http://schemas.microsoft.com/office/word/2010/wordprocessingShape" mc:Ignorable="w14 w15 wp14">
+  <w:footnote w:type="separator" w:id="-1">
+    <w:p>
+      <w:r>
+        <w:separator/>
+      </w:r>
+    </w:p>
+  </w:footnote>
+  <w:footnote w:type="continuationSeparator" w:id="0">
+    <w:p>
+      <w:r>
+        <w:continuationSeparator/>
+      </w:r>
+    </w:p>
+  </w:footnote>
+</w:footnotes>
+</file>
+
 <file path=word/numbering.xml><?xml version="1.0" encoding="utf-8"?>
 <w:numbering xmlns:wpc="http://schemas.microsoft.com/office/word/2010/wordprocessingCanvas" xmlns:mo="http://schemas.microsoft.com/office/mac/office/2008/main" xmlns:mc="http://schemas.openxmlformats.org/markup-compatibility/2006" xmlns:mv="urn:schemas-microsoft-com:mac:vml" xmlns:o="urn:schemas-microsoft-com:office:office" xmlns:r="http://schemas.openxmlformats.org/officeDocument/2006/relationships" xmlns:m="http://schemas.openxmlformats.org/officeDocument/2006/math" xmlns:v="urn:schemas-microsoft-com:vml" xmlns:wp14="http://schemas.microsoft.com/office/word/2010/wordprocessingDrawing" xmlns:wp="http://schemas.openxmlformats.org/drawingml/2006/wordprocessingDrawing" xmlns:w10="urn:schemas-microsoft-com:office:word" xmlns:w="http://schemas.openxmlformats.org/wordprocessingml/2006/main" xmlns:w14="http://schemas.microsoft.com/office/word/2010/wordml" xmlns:w15="http://schemas.microsoft.com/office/word/2012/wordml" xmlns:wpg="http://schemas.microsoft.com/office/word/2010/wordprocessingGroup" xmlns:wpi="http://schemas.microsoft.com/office/word/2010/wordprocessingInk" xmlns:wne="http://schemas.microsoft.com/office/word/2006/wordml" xmlns:wps="http://schemas.microsoft.com/office/word/2010/wordprocessingShape" mc:Ignorable="w14 w15 wp14">
   <w:abstractNum w:abstractNumId="0">
+    <w:nsid w:val="11023280"/>
+    <w:multiLevelType w:val="hybridMultilevel"/>
+    <w:tmpl w:val="7602B110"/>
+    <w:lvl w:ilvl="0" w:tplc="0409000F">
+      <w:start w:val="1"/>
+      <w:numFmt w:val="decimal"/>
+      <w:lvlText w:val="%1."/>
+      <w:lvlJc w:val="left"/>
+      <w:pPr>
+        <w:ind w:left="720" w:hanging="360"/>
+      </w:pPr>
+      <w:rPr>
+        <w:rFonts w:hint="default"/>
+      </w:rPr>
+    </w:lvl>
+    <w:lvl w:ilvl="1" w:tplc="04090019" w:tentative="1">
+      <w:start w:val="1"/>
+      <w:numFmt w:val="lowerLetter"/>
+      <w:lvlText w:val="%2."/>
+      <w:lvlJc w:val="left"/>
+      <w:pPr>
+        <w:ind w:left="1440" w:hanging="360"/>
+      </w:pPr>
+    </w:lvl>
+    <w:lvl w:ilvl="2" w:tplc="0409001B" w:tentative="1">
+      <w:start w:val="1"/>
+      <w:numFmt w:val="lowerRoman"/>
+      <w:lvlText w:val="%3."/>
+      <w:lvlJc w:val="right"/>
+      <w:pPr>
+        <w:ind w:left="2160" w:hanging="180"/>
+      </w:pPr>
+    </w:lvl>
+    <w:lvl w:ilvl="3" w:tplc="0409000F" w:tentative="1">
+      <w:start w:val="1"/>
+      <w:numFmt w:val="decimal"/>
+      <w:lvlText w:val="%4."/>
+      <w:lvlJc w:val="left"/>
+      <w:pPr>
+        <w:ind w:left="2880" w:hanging="360"/>
+      </w:pPr>
+    </w:lvl>
+    <w:lvl w:ilvl="4" w:tplc="04090019" w:tentative="1">
+      <w:start w:val="1"/>
+      <w:numFmt w:val="lowerLetter"/>
+      <w:lvlText w:val="%5."/>
+      <w:lvlJc w:val="left"/>
+      <w:pPr>
+        <w:ind w:left="3600" w:hanging="360"/>
+      </w:pPr>
+    </w:lvl>
+    <w:lvl w:ilvl="5" w:tplc="0409001B" w:tentative="1">
+      <w:start w:val="1"/>
+      <w:numFmt w:val="lowerRoman"/>
+      <w:lvlText w:val="%6."/>
+      <w:lvlJc w:val="right"/>
+      <w:pPr>
+        <w:ind w:left="4320" w:hanging="180"/>
+      </w:pPr>
+    </w:lvl>
+    <w:lvl w:ilvl="6" w:tplc="0409000F" w:tentative="1">
+      <w:start w:val="1"/>
+      <w:numFmt w:val="decimal"/>
+      <w:lvlText w:val="%7."/>
+      <w:lvlJc w:val="left"/>
+      <w:pPr>
+        <w:ind w:left="5040" w:hanging="360"/>
+      </w:pPr>
+    </w:lvl>
+    <w:lvl w:ilvl="7" w:tplc="04090019" w:tentative="1">
+      <w:start w:val="1"/>
+      <w:numFmt w:val="lowerLetter"/>
+      <w:lvlText w:val="%8."/>
+      <w:lvlJc w:val="left"/>
+      <w:pPr>
+        <w:ind w:left="5760" w:hanging="360"/>
+      </w:pPr>
+    </w:lvl>
+    <w:lvl w:ilvl="8" w:tplc="0409001B" w:tentative="1">
+      <w:start w:val="1"/>
+      <w:numFmt w:val="lowerRoman"/>
+      <w:lvlText w:val="%9."/>
+      <w:lvlJc w:val="right"/>
+      <w:pPr>
+        <w:ind w:left="6480" w:hanging="180"/>
+      </w:pPr>
+    </w:lvl>
+  </w:abstractNum>
+  <w:abstractNum w:abstractNumId="1">
+    <w:nsid w:val="16655E53"/>
+    <w:multiLevelType w:val="hybridMultilevel"/>
+    <w:tmpl w:val="CD2A3B8A"/>
+    <w:lvl w:ilvl="0" w:tplc="0409000F">
+      <w:start w:val="1"/>
+      <w:numFmt w:val="decimal"/>
+      <w:lvlText w:val="%1."/>
+      <w:lvlJc w:val="left"/>
+      <w:pPr>
+        <w:ind w:left="720" w:hanging="360"/>
+      </w:pPr>
+      <w:rPr>
+        <w:rFonts w:hint="default"/>
+      </w:rPr>
+    </w:lvl>
+    <w:lvl w:ilvl="1" w:tplc="04090019" w:tentative="1">
+      <w:start w:val="1"/>
+      <w:numFmt w:val="lowerLetter"/>
+      <w:lvlText w:val="%2."/>
+      <w:lvlJc w:val="left"/>
+      <w:pPr>
+        <w:ind w:left="1440" w:hanging="360"/>
+      </w:pPr>
+    </w:lvl>
+    <w:lvl w:ilvl="2" w:tplc="0409001B" w:tentative="1">
+      <w:start w:val="1"/>
+      <w:numFmt w:val="lowerRoman"/>
+      <w:lvlText w:val="%3."/>
+      <w:lvlJc w:val="right"/>
+      <w:pPr>
+        <w:ind w:left="2160" w:hanging="180"/>
+      </w:pPr>
+    </w:lvl>
+    <w:lvl w:ilvl="3" w:tplc="0409000F" w:tentative="1">
+      <w:start w:val="1"/>
+      <w:numFmt w:val="decimal"/>
+      <w:lvlText w:val="%4."/>
+      <w:lvlJc w:val="left"/>
+      <w:pPr>
+        <w:ind w:left="2880" w:hanging="360"/>
+      </w:pPr>
+    </w:lvl>
+    <w:lvl w:ilvl="4" w:tplc="04090019" w:tentative="1">
+      <w:start w:val="1"/>
+      <w:numFmt w:val="lowerLetter"/>
+      <w:lvlText w:val="%5."/>
+      <w:lvlJc w:val="left"/>
+      <w:pPr>
+        <w:ind w:left="3600" w:hanging="360"/>
+      </w:pPr>
+    </w:lvl>
+    <w:lvl w:ilvl="5" w:tplc="0409001B" w:tentative="1">
+      <w:start w:val="1"/>
+      <w:numFmt w:val="lowerRoman"/>
+      <w:lvlText w:val="%6."/>
+      <w:lvlJc w:val="right"/>
+      <w:pPr>
+        <w:ind w:left="4320" w:hanging="180"/>
+      </w:pPr>
+    </w:lvl>
+    <w:lvl w:ilvl="6" w:tplc="0409000F" w:tentative="1">
+      <w:start w:val="1"/>
+      <w:numFmt w:val="decimal"/>
+      <w:lvlText w:val="%7."/>
+      <w:lvlJc w:val="left"/>
+      <w:pPr>
+        <w:ind w:left="5040" w:hanging="360"/>
+      </w:pPr>
+    </w:lvl>
+    <w:lvl w:ilvl="7" w:tplc="04090019" w:tentative="1">
+      <w:start w:val="1"/>
+      <w:numFmt w:val="lowerLetter"/>
+      <w:lvlText w:val="%8."/>
+      <w:lvlJc w:val="left"/>
+      <w:pPr>
+        <w:ind w:left="5760" w:hanging="360"/>
+      </w:pPr>
+    </w:lvl>
+    <w:lvl w:ilvl="8" w:tplc="0409001B" w:tentative="1">
+      <w:start w:val="1"/>
+      <w:numFmt w:val="lowerRoman"/>
+      <w:lvlText w:val="%9."/>
+      <w:lvlJc w:val="right"/>
+      <w:pPr>
+        <w:ind w:left="6480" w:hanging="180"/>
+      </w:pPr>
+    </w:lvl>
+  </w:abstractNum>
+  <w:abstractNum w:abstractNumId="2">
     <w:nsid w:val="30020050"/>
     <w:multiLevelType w:val="hybridMultilevel"/>
     <w:tmpl w:val="4878A968"/>
@@ -1127,7 +3190,7 @@
       </w:rPr>
     </w:lvl>
   </w:abstractNum>
-  <w:abstractNum w:abstractNumId="1">
+  <w:abstractNum w:abstractNumId="3">
     <w:nsid w:val="31596718"/>
     <w:multiLevelType w:val="hybridMultilevel"/>
     <w:tmpl w:val="BF92FF94"/>
@@ -1240,7 +3303,7 @@
       </w:rPr>
     </w:lvl>
   </w:abstractNum>
-  <w:abstractNum w:abstractNumId="2">
+  <w:abstractNum w:abstractNumId="4">
     <w:nsid w:val="5B046E7E"/>
     <w:multiLevelType w:val="hybridMultilevel"/>
     <w:tmpl w:val="4FFE50FE"/>
@@ -1353,7 +3416,7 @@
       </w:rPr>
     </w:lvl>
   </w:abstractNum>
-  <w:abstractNum w:abstractNumId="3">
+  <w:abstractNum w:abstractNumId="5">
     <w:nsid w:val="6AC8432B"/>
     <w:multiLevelType w:val="hybridMultilevel"/>
     <w:tmpl w:val="1B8C400C"/>
@@ -1439,7 +3502,7 @@
       </w:pPr>
     </w:lvl>
   </w:abstractNum>
-  <w:abstractNum w:abstractNumId="4">
+  <w:abstractNum w:abstractNumId="6">
     <w:nsid w:val="722B1C78"/>
     <w:multiLevelType w:val="hybridMultilevel"/>
     <w:tmpl w:val="BFFA6168"/>
@@ -1552,7 +3615,7 @@
       </w:rPr>
     </w:lvl>
   </w:abstractNum>
-  <w:abstractNum w:abstractNumId="5">
+  <w:abstractNum w:abstractNumId="7">
     <w:nsid w:val="764F09BE"/>
     <w:multiLevelType w:val="hybridMultilevel"/>
     <w:tmpl w:val="7602B110"/>
@@ -1642,22 +3705,28 @@
     </w:lvl>
   </w:abstractNum>
   <w:num w:numId="1">
+    <w:abstractNumId w:val="5"/>
+  </w:num>
+  <w:num w:numId="2">
+    <w:abstractNumId w:val="4"/>
+  </w:num>
+  <w:num w:numId="3">
+    <w:abstractNumId w:val="2"/>
+  </w:num>
+  <w:num w:numId="4">
     <w:abstractNumId w:val="3"/>
   </w:num>
-  <w:num w:numId="2">
-    <w:abstractNumId w:val="2"/>
+  <w:num w:numId="5">
+    <w:abstractNumId w:val="6"/>
   </w:num>
-  <w:num w:numId="3">
+  <w:num w:numId="6">
+    <w:abstractNumId w:val="7"/>
+  </w:num>
+  <w:num w:numId="7">
     <w:abstractNumId w:val="0"/>
   </w:num>
-  <w:num w:numId="4">
+  <w:num w:numId="8">
     <w:abstractNumId w:val="1"/>
-  </w:num>
-  <w:num w:numId="5">
-    <w:abstractNumId w:val="4"/>
-  </w:num>
-  <w:num w:numId="6">
-    <w:abstractNumId w:val="5"/>
   </w:num>
 </w:numbering>
 </file>
@@ -1781,6 +3850,7 @@
     <w:lsdException w:name="HTML Sample" w:semiHidden="1" w:unhideWhenUsed="1"/>
     <w:lsdException w:name="HTML Typewriter" w:semiHidden="1" w:unhideWhenUsed="1"/>
     <w:lsdException w:name="HTML Variable" w:semiHidden="1" w:unhideWhenUsed="1"/>
+    <w:lsdException w:name="Normal Table" w:semiHidden="1" w:unhideWhenUsed="1"/>
     <w:lsdException w:name="annotation subject" w:semiHidden="1" w:unhideWhenUsed="1"/>
     <w:lsdException w:name="No List" w:semiHidden="1" w:unhideWhenUsed="1"/>
     <w:lsdException w:name="Outline List 1" w:semiHidden="1" w:unhideWhenUsed="1"/>
@@ -1826,9 +3896,11 @@
     <w:lsdException w:name="Table Subtle 1" w:semiHidden="1" w:unhideWhenUsed="1"/>
     <w:lsdException w:name="Table Subtle 2" w:semiHidden="1" w:unhideWhenUsed="1"/>
     <w:lsdException w:name="Table Web 1" w:semiHidden="1" w:unhideWhenUsed="1"/>
+    <w:lsdException w:name="Table Web 2" w:semiHidden="1" w:unhideWhenUsed="1"/>
     <w:lsdException w:name="Table Web 3" w:semiHidden="1" w:unhideWhenUsed="1"/>
     <w:lsdException w:name="Balloon Text" w:semiHidden="1" w:unhideWhenUsed="1"/>
     <w:lsdException w:name="Table Grid" w:uiPriority="39"/>
+    <w:lsdException w:name="Table Theme" w:semiHidden="1" w:unhideWhenUsed="1"/>
     <w:lsdException w:name="Placeholder Text" w:semiHidden="1"/>
     <w:lsdException w:name="No Spacing" w:uiPriority="1" w:qFormat="1"/>
     <w:lsdException w:name="Light Shading" w:uiPriority="60"/>
@@ -2088,6 +4160,48 @@
       <w:ind w:left="720"/>
       <w:contextualSpacing/>
     </w:pPr>
+  </w:style>
+  <w:style w:type="paragraph" w:styleId="Header">
+    <w:name w:val="header"/>
+    <w:basedOn w:val="Normal"/>
+    <w:link w:val="HeaderChar"/>
+    <w:uiPriority w:val="99"/>
+    <w:unhideWhenUsed/>
+    <w:rsid w:val="00CC2C50"/>
+    <w:pPr>
+      <w:tabs>
+        <w:tab w:val="center" w:pos="4680"/>
+        <w:tab w:val="right" w:pos="9360"/>
+      </w:tabs>
+    </w:pPr>
+  </w:style>
+  <w:style w:type="character" w:customStyle="1" w:styleId="HeaderChar">
+    <w:name w:val="Header Char"/>
+    <w:basedOn w:val="DefaultParagraphFont"/>
+    <w:link w:val="Header"/>
+    <w:uiPriority w:val="99"/>
+    <w:rsid w:val="00CC2C50"/>
+  </w:style>
+  <w:style w:type="paragraph" w:styleId="Footer">
+    <w:name w:val="footer"/>
+    <w:basedOn w:val="Normal"/>
+    <w:link w:val="FooterChar"/>
+    <w:uiPriority w:val="99"/>
+    <w:unhideWhenUsed/>
+    <w:rsid w:val="00CC2C50"/>
+    <w:pPr>
+      <w:tabs>
+        <w:tab w:val="center" w:pos="4680"/>
+        <w:tab w:val="right" w:pos="9360"/>
+      </w:tabs>
+    </w:pPr>
+  </w:style>
+  <w:style w:type="character" w:customStyle="1" w:styleId="FooterChar">
+    <w:name w:val="Footer Char"/>
+    <w:basedOn w:val="DefaultParagraphFont"/>
+    <w:link w:val="Footer"/>
+    <w:uiPriority w:val="99"/>
+    <w:rsid w:val="00CC2C50"/>
   </w:style>
 </w:styles>
 </file>

</xml_diff>

<commit_message>
Added folder for Philips micro-app template
</commit_message>
<xml_diff>
--- a/uApp template/Steps for creating uApp.docx
+++ b/uApp template/Steps for creating uApp.docx
@@ -160,49 +160,16 @@
         </w:numPr>
       </w:pPr>
       <w:r>
-        <w:t xml:space="preserve">Tap on </w:t>
-      </w:r>
-      <w:proofErr w:type="spellStart"/>
-      <w:r>
-        <w:t>gradle</w:t>
-      </w:r>
-      <w:proofErr w:type="spellEnd"/>
-      <w:r>
-        <w:t xml:space="preserve">-projects </w:t>
-      </w:r>
-      <w:r>
-        <w:sym w:font="Wingdings" w:char="F0E0"/>
-      </w:r>
-      <w:r>
-        <w:t xml:space="preserve"> </w:t>
-      </w:r>
-      <w:proofErr w:type="spellStart"/>
-      <w:r>
-        <w:t>NewAndroidProject</w:t>
-      </w:r>
-      <w:proofErr w:type="spellEnd"/>
-      <w:r>
-        <w:t xml:space="preserve"> </w:t>
-      </w:r>
-      <w:r>
-        <w:sym w:font="Wingdings" w:char="F0E0"/>
-      </w:r>
-      <w:r>
-        <w:t xml:space="preserve"> root </w:t>
-      </w:r>
-      <w:r>
-        <w:sym w:font="Wingdings" w:char="F0E0"/>
-      </w:r>
-      <w:r>
-        <w:t xml:space="preserve"> </w:t>
-      </w:r>
-      <w:proofErr w:type="spellStart"/>
-      <w:proofErr w:type="gramStart"/>
-      <w:r>
-        <w:t>build.gradle</w:t>
-      </w:r>
-      <w:proofErr w:type="spellEnd"/>
-      <w:proofErr w:type="gramEnd"/>
+        <w:t xml:space="preserve">Restart android studio and select </w:t>
+      </w:r>
+      <w:proofErr w:type="spellStart"/>
+      <w:r>
+        <w:t>PhilipsMicroApp</w:t>
+      </w:r>
+      <w:proofErr w:type="spellEnd"/>
+      <w:r>
+        <w:t xml:space="preserve"> either as new project or new Module</w:t>
+      </w:r>
     </w:p>
     <w:p>
       <w:pPr>
@@ -213,7 +180,22 @@
         </w:numPr>
       </w:pPr>
       <w:r>
-        <w:t xml:space="preserve">Open </w:t>
+        <w:t>As App-infra and u-App are direct dependencies required to compile,</w:t>
+      </w:r>
+      <w:r>
+        <w:t xml:space="preserve"> to update</w:t>
+      </w:r>
+      <w:r>
+        <w:t xml:space="preserve"> versions of it</w:t>
+      </w:r>
+      <w:r>
+        <w:t>,</w:t>
+      </w:r>
+      <w:r>
+        <w:t xml:space="preserve"> </w:t>
+      </w:r>
+      <w:r>
+        <w:t xml:space="preserve">need to update </w:t>
       </w:r>
       <w:proofErr w:type="spellStart"/>
       <w:proofErr w:type="gramStart"/>
@@ -223,91 +205,10 @@
       <w:proofErr w:type="spellEnd"/>
       <w:proofErr w:type="gramEnd"/>
       <w:r>
-        <w:t xml:space="preserve"> and copy </w:t>
-      </w:r>
-      <w:proofErr w:type="spellStart"/>
-      <w:r>
-        <w:t>artifactory</w:t>
-      </w:r>
-      <w:proofErr w:type="spellEnd"/>
-      <w:r>
-        <w:t xml:space="preserve"> </w:t>
-      </w:r>
-      <w:r>
-        <w:t xml:space="preserve">repository </w:t>
-      </w:r>
-      <w:proofErr w:type="spellStart"/>
-      <w:r>
-        <w:t>urls</w:t>
-      </w:r>
-      <w:proofErr w:type="spellEnd"/>
-      <w:r>
-        <w:t xml:space="preserve">, find the </w:t>
-      </w:r>
-      <w:proofErr w:type="spellStart"/>
-      <w:r>
-        <w:t>build.gradle.ftl</w:t>
-      </w:r>
-      <w:proofErr w:type="spellEnd"/>
-      <w:r>
-        <w:t xml:space="preserve"> shared for your reference.</w:t>
-      </w:r>
-    </w:p>
-    <w:p>
-      <w:pPr>
-        <w:pStyle w:val="ListParagraph"/>
-        <w:numPr>
-          <w:ilvl w:val="0"/>
-          <w:numId w:val="4"/>
-        </w:numPr>
-      </w:pPr>
-      <w:r>
-        <w:t xml:space="preserve">Restart android studio and select </w:t>
-      </w:r>
-      <w:proofErr w:type="spellStart"/>
-      <w:r>
-        <w:t>PhilipsMicroApp</w:t>
-      </w:r>
-      <w:proofErr w:type="spellEnd"/>
-      <w:r>
-        <w:t xml:space="preserve"> either as new project or new Module</w:t>
-      </w:r>
-    </w:p>
-    <w:p>
-      <w:pPr>
-        <w:pStyle w:val="ListParagraph"/>
-        <w:numPr>
-          <w:ilvl w:val="0"/>
-          <w:numId w:val="4"/>
-        </w:numPr>
-      </w:pPr>
-      <w:r>
-        <w:t>As App-infra and u-App are direct dependencies required to compile,</w:t>
-      </w:r>
-      <w:r>
-        <w:t xml:space="preserve"> to update</w:t>
-      </w:r>
-      <w:r>
-        <w:t xml:space="preserve"> versions of it</w:t>
-      </w:r>
-      <w:r>
-        <w:t>,</w:t>
-      </w:r>
-      <w:r>
-        <w:t xml:space="preserve"> </w:t>
-      </w:r>
-      <w:r>
-        <w:t xml:space="preserve">need to update </w:t>
-      </w:r>
-      <w:proofErr w:type="spellStart"/>
-      <w:proofErr w:type="gramStart"/>
-      <w:r>
-        <w:t>build.gradle</w:t>
-      </w:r>
-      <w:proofErr w:type="spellEnd"/>
-      <w:proofErr w:type="gramEnd"/>
-      <w:r>
         <w:t xml:space="preserve"> explicitly</w:t>
+      </w:r>
+      <w:r>
+        <w:t xml:space="preserve"> on looking for exact version</w:t>
       </w:r>
       <w:r>
         <w:t>.</w:t>
@@ -442,101 +343,8 @@
           <w:numId w:val="5"/>
         </w:numPr>
       </w:pPr>
-      <w:r>
-        <w:t xml:space="preserve">Tap on </w:t>
-      </w:r>
-      <w:proofErr w:type="spellStart"/>
-      <w:r>
-        <w:t>gradle</w:t>
-      </w:r>
-      <w:proofErr w:type="spellEnd"/>
-      <w:r>
-        <w:t xml:space="preserve">-projects </w:t>
-      </w:r>
-      <w:r>
-        <w:sym w:font="Wingdings" w:char="F0E0"/>
-      </w:r>
-      <w:r>
-        <w:t xml:space="preserve"> </w:t>
-      </w:r>
-      <w:proofErr w:type="spellStart"/>
-      <w:r>
-        <w:t>NewAndroidProject</w:t>
-      </w:r>
-      <w:proofErr w:type="spellEnd"/>
-      <w:r>
-        <w:t xml:space="preserve"> </w:t>
-      </w:r>
-      <w:r>
-        <w:sym w:font="Wingdings" w:char="F0E0"/>
-      </w:r>
-      <w:r>
-        <w:t xml:space="preserve"> root </w:t>
-      </w:r>
-      <w:r>
-        <w:sym w:font="Wingdings" w:char="F0E0"/>
-      </w:r>
-      <w:r>
-        <w:t xml:space="preserve"> </w:t>
-      </w:r>
-      <w:proofErr w:type="spellStart"/>
-      <w:r>
-        <w:t>build.gradle.ftl</w:t>
-      </w:r>
-      <w:proofErr w:type="spellEnd"/>
-    </w:p>
-    <w:p>
-      <w:pPr>
-        <w:pStyle w:val="ListParagraph"/>
-        <w:numPr>
-          <w:ilvl w:val="0"/>
-          <w:numId w:val="5"/>
-        </w:numPr>
-      </w:pPr>
-      <w:r>
-        <w:t xml:space="preserve">Open </w:t>
-      </w:r>
-      <w:proofErr w:type="spellStart"/>
-      <w:r>
-        <w:t>build.gradle.ftl</w:t>
-      </w:r>
-      <w:proofErr w:type="spellEnd"/>
-      <w:r>
-        <w:t xml:space="preserve"> and copy </w:t>
-      </w:r>
-      <w:proofErr w:type="spellStart"/>
-      <w:r>
-        <w:t>artifactory</w:t>
-      </w:r>
-      <w:proofErr w:type="spellEnd"/>
-      <w:r>
-        <w:t xml:space="preserve"> repository </w:t>
-      </w:r>
-      <w:proofErr w:type="spellStart"/>
-      <w:r>
-        <w:t>urls</w:t>
-      </w:r>
-      <w:proofErr w:type="spellEnd"/>
-      <w:r>
-        <w:t xml:space="preserve">, find the </w:t>
-      </w:r>
-      <w:proofErr w:type="spellStart"/>
-      <w:r>
-        <w:t>build.gradle.ftl</w:t>
-      </w:r>
-      <w:proofErr w:type="spellEnd"/>
-      <w:r>
-        <w:t xml:space="preserve"> shared for your reference.</w:t>
-      </w:r>
-    </w:p>
-    <w:p>
-      <w:pPr>
-        <w:pStyle w:val="ListParagraph"/>
-        <w:numPr>
-          <w:ilvl w:val="0"/>
-          <w:numId w:val="5"/>
-        </w:numPr>
-      </w:pPr>
+      <w:bookmarkStart w:id="0" w:name="_GoBack"/>
+      <w:bookmarkEnd w:id="0"/>
       <w:r>
         <w:t xml:space="preserve">Restart android studio and select </w:t>
       </w:r>
@@ -604,7 +412,6 @@
           <w:szCs w:val="36"/>
           <w:u w:val="single"/>
         </w:rPr>
-        <w:lastRenderedPageBreak/>
         <w:t>Steps in Selecting Philips Micro-app in Android Studio</w:t>
       </w:r>
     </w:p>
@@ -634,6 +441,7 @@
         <w:rPr>
           <w:noProof/>
         </w:rPr>
+        <w:lastRenderedPageBreak/>
         <w:drawing>
           <wp:inline distT="0" distB="0" distL="0" distR="0" wp14:anchorId="25506539" wp14:editId="199ADF80">
             <wp:extent cx="3215640" cy="2684780"/>
@@ -1139,12 +947,7 @@
         <w:pStyle w:val="ListParagraph"/>
       </w:pPr>
       <w:r>
-        <w:t>Find the explanations for</w:t>
-      </w:r>
-      <w:bookmarkStart w:id="0" w:name="_GoBack"/>
-      <w:bookmarkEnd w:id="0"/>
-      <w:r>
-        <w:t xml:space="preserve"> auto created classes below</w:t>
+        <w:t>Find the explanations for auto created classes below</w:t>
       </w:r>
     </w:p>
     <w:p>
@@ -2747,68 +2550,6 @@
       </w:r>
     </w:p>
     <w:p/>
-    <w:p/>
-    <w:p>
-      <w:pPr>
-        <w:rPr>
-          <w:b/>
-          <w:u w:val="single"/>
-        </w:rPr>
-      </w:pPr>
-      <w:r>
-        <w:rPr>
-          <w:b/>
-          <w:u w:val="single"/>
-        </w:rPr>
-        <w:t xml:space="preserve">Limitations </w:t>
-      </w:r>
-    </w:p>
-    <w:p/>
-    <w:p>
-      <w:pPr>
-        <w:pStyle w:val="ListParagraph"/>
-        <w:numPr>
-          <w:ilvl w:val="0"/>
-          <w:numId w:val="8"/>
-        </w:numPr>
-      </w:pPr>
-      <w:r>
-        <w:t xml:space="preserve">Template app will not </w:t>
-      </w:r>
-      <w:proofErr w:type="gramStart"/>
-      <w:r>
-        <w:t>generated</w:t>
-      </w:r>
-      <w:proofErr w:type="gramEnd"/>
-      <w:r>
-        <w:t xml:space="preserve"> </w:t>
-      </w:r>
-      <w:proofErr w:type="spellStart"/>
-      <w:r>
-        <w:t>aar</w:t>
-      </w:r>
-      <w:proofErr w:type="spellEnd"/>
-      <w:r>
-        <w:t xml:space="preserve"> </w:t>
-      </w:r>
-    </w:p>
-    <w:p>
-      <w:pPr>
-        <w:pStyle w:val="ListParagraph"/>
-        <w:numPr>
-          <w:ilvl w:val="0"/>
-          <w:numId w:val="8"/>
-        </w:numPr>
-      </w:pPr>
-      <w:r>
-        <w:t xml:space="preserve">Need to create component in Studio and add generated classes explicitly to generate </w:t>
-      </w:r>
-      <w:proofErr w:type="spellStart"/>
-      <w:r>
-        <w:t>aars</w:t>
-      </w:r>
-      <w:proofErr w:type="spellEnd"/>
-    </w:p>
     <w:p>
       <w:pPr>
         <w:jc w:val="center"/>

</xml_diff>